<commit_message>
Choice, essay 1 for chapter 3
</commit_message>
<xml_diff>
--- a/G16-Answer Sheet to EB Assignments.docx
+++ b/G16-Answer Sheet to EB Assignments.docx
@@ -292,6 +292,15 @@
           <w:szCs w:val="26"/>
         </w:rPr>
         <w:tab/>
+      </w:r>
+      <w:proofErr w:type="gramStart"/>
+      <w:r>
+        <w:rPr>
+          <w:b/>
+          <w:bCs/>
+          <w:sz w:val="26"/>
+          <w:szCs w:val="26"/>
+        </w:rPr>
         <w:t>Name:</w:t>
       </w:r>
       <w:r>
@@ -303,6 +312,7 @@
         </w:rPr>
         <w:t>王颖豪</w:t>
       </w:r>
+      <w:proofErr w:type="gramEnd"/>
       <w:r>
         <w:rPr>
           <w:rFonts w:hint="eastAsia"/>
@@ -393,6 +403,15 @@
           <w:szCs w:val="26"/>
         </w:rPr>
         <w:tab/>
+      </w:r>
+      <w:proofErr w:type="gramStart"/>
+      <w:r>
+        <w:rPr>
+          <w:b/>
+          <w:bCs/>
+          <w:sz w:val="26"/>
+          <w:szCs w:val="26"/>
+        </w:rPr>
         <w:t>Name:</w:t>
       </w:r>
       <w:r>
@@ -405,6 +424,7 @@
         </w:rPr>
         <w:t>蔡思婷</w:t>
       </w:r>
+      <w:proofErr w:type="gramEnd"/>
       <w:r>
         <w:rPr>
           <w:b/>
@@ -458,6 +478,8 @@
           <w:szCs w:val="26"/>
         </w:rPr>
       </w:pPr>
+      <w:proofErr w:type="spellStart"/>
+      <w:proofErr w:type="gramStart"/>
       <w:r>
         <w:rPr>
           <w:b/>
@@ -475,7 +497,19 @@
           <w:sz w:val="26"/>
           <w:szCs w:val="26"/>
         </w:rPr>
-        <w:t>N/A</w:t>
+        <w:t>N</w:t>
+      </w:r>
+      <w:proofErr w:type="spellEnd"/>
+      <w:proofErr w:type="gramEnd"/>
+      <w:r>
+        <w:rPr>
+          <w:rFonts w:hint="eastAsia"/>
+          <w:b/>
+          <w:bCs/>
+          <w:sz w:val="26"/>
+          <w:szCs w:val="26"/>
+        </w:rPr>
+        <w:t>/A</w:t>
       </w:r>
       <w:r>
         <w:rPr>
@@ -602,6 +636,15 @@
           <w:szCs w:val="26"/>
         </w:rPr>
         <w:tab/>
+      </w:r>
+      <w:proofErr w:type="gramStart"/>
+      <w:r>
+        <w:rPr>
+          <w:b/>
+          <w:bCs/>
+          <w:sz w:val="26"/>
+          <w:szCs w:val="26"/>
+        </w:rPr>
         <w:t>Name:</w:t>
       </w:r>
       <w:r>
@@ -614,6 +657,7 @@
         </w:rPr>
         <w:t>李强</w:t>
       </w:r>
+      <w:proofErr w:type="gramEnd"/>
       <w:r>
         <w:rPr>
           <w:rFonts w:hint="eastAsia"/>
@@ -704,6 +748,15 @@
           <w:szCs w:val="26"/>
         </w:rPr>
         <w:tab/>
+      </w:r>
+      <w:proofErr w:type="gramStart"/>
+      <w:r>
+        <w:rPr>
+          <w:b/>
+          <w:bCs/>
+          <w:sz w:val="26"/>
+          <w:szCs w:val="26"/>
+        </w:rPr>
         <w:t>Name:</w:t>
       </w:r>
       <w:r>
@@ -716,6 +769,7 @@
         </w:rPr>
         <w:t>牛晶晶</w:t>
       </w:r>
+      <w:proofErr w:type="gramEnd"/>
       <w:r>
         <w:rPr>
           <w:b/>
@@ -3832,7 +3886,29 @@
           <w:sz w:val="26"/>
           <w:szCs w:val="26"/>
         </w:rPr>
-        <w:t xml:space="preserve">First mover advantages, as predicted by entrepreneurs, did not success either. Most companies are displaced by fast followers. First mover companies has no complement on market, financial and legal assets. </w:t>
+        <w:t xml:space="preserve">First mover advantages, as predicted by entrepreneurs, did not success either. Most companies are displaced by fast followers. First mover companies </w:t>
+      </w:r>
+      <w:proofErr w:type="gramStart"/>
+      <w:r>
+        <w:rPr>
+          <w:rFonts w:eastAsia="SimSun"/>
+          <w:b/>
+          <w:bCs/>
+          <w:sz w:val="26"/>
+          <w:szCs w:val="26"/>
+        </w:rPr>
+        <w:t>has</w:t>
+      </w:r>
+      <w:proofErr w:type="gramEnd"/>
+      <w:r>
+        <w:rPr>
+          <w:rFonts w:eastAsia="SimSun"/>
+          <w:b/>
+          <w:bCs/>
+          <w:sz w:val="26"/>
+          <w:szCs w:val="26"/>
+        </w:rPr>
+        <w:t xml:space="preserve"> no complement on market, financial and legal assets. </w:t>
       </w:r>
     </w:p>
     <w:p>
@@ -5920,6 +5996,7 @@
         </w:rPr>
         <w:tab/>
       </w:r>
+      <w:proofErr w:type="gramStart"/>
       <w:r>
         <w:rPr>
           <w:rFonts w:eastAsia="SimSun"/>
@@ -5936,6 +6013,7 @@
         </w:rPr>
         <w:t>threats</w:t>
       </w:r>
+      <w:proofErr w:type="gramEnd"/>
       <w:r>
         <w:rPr>
           <w:rFonts w:eastAsia="SimSun"/>
@@ -5999,6 +6077,7 @@
         </w:rPr>
         <w:tab/>
       </w:r>
+      <w:proofErr w:type="gramStart"/>
       <w:r>
         <w:rPr>
           <w:rFonts w:eastAsia="SimSun"/>
@@ -6013,7 +6092,16 @@
           <w:sz w:val="26"/>
           <w:szCs w:val="26"/>
         </w:rPr>
-        <w:t>SSL (Secure Socket Layer)</w:t>
+        <w:t>SSL</w:t>
+      </w:r>
+      <w:proofErr w:type="gramEnd"/>
+      <w:r>
+        <w:rPr>
+          <w:rFonts w:eastAsia="SimSun"/>
+          <w:sz w:val="26"/>
+          <w:szCs w:val="26"/>
+        </w:rPr>
+        <w:t xml:space="preserve"> (Secure Socket Layer)</w:t>
       </w:r>
     </w:p>
     <w:p>
@@ -6086,6 +6174,7 @@
         </w:rPr>
         <w:tab/>
       </w:r>
+      <w:proofErr w:type="gramStart"/>
       <w:r>
         <w:rPr>
           <w:rFonts w:eastAsia="SimSun"/>
@@ -6094,6 +6183,7 @@
         </w:rPr>
         <w:t>26)F</w:t>
       </w:r>
+      <w:proofErr w:type="gramEnd"/>
     </w:p>
     <w:p>
       <w:pPr>
@@ -6180,6 +6270,14 @@
           <w:szCs w:val="26"/>
         </w:rPr>
         <w:tab/>
+      </w:r>
+      <w:proofErr w:type="gramStart"/>
+      <w:r>
+        <w:rPr>
+          <w:rFonts w:eastAsia="SimSun"/>
+          <w:sz w:val="26"/>
+          <w:szCs w:val="26"/>
+        </w:rPr>
         <w:t>28)</w:t>
       </w:r>
       <w:r>
@@ -6190,6 +6288,7 @@
         </w:rPr>
         <w:t>T</w:t>
       </w:r>
+      <w:proofErr w:type="gramEnd"/>
       <w:r>
         <w:rPr>
           <w:rFonts w:eastAsia="SimSun"/>
@@ -6208,106 +6307,134 @@
         <w:spacing w:line="360" w:lineRule="auto"/>
         <w:ind w:left="-1077"/>
         <w:rPr>
+          <w:rFonts w:eastAsia="SimSun"/>
+          <w:sz w:val="26"/>
+          <w:szCs w:val="26"/>
+        </w:rPr>
+      </w:pPr>
+      <w:r>
+        <w:rPr>
+          <w:rFonts w:eastAsia="SimSun"/>
+          <w:sz w:val="26"/>
+          <w:szCs w:val="26"/>
+        </w:rPr>
+        <w:t>29)</w:t>
+      </w:r>
+      <w:r>
+        <w:rPr>
+          <w:rFonts w:eastAsia="SimSun"/>
+          <w:sz w:val="26"/>
+          <w:szCs w:val="26"/>
+        </w:rPr>
+        <w:t xml:space="preserve">F </w:t>
+      </w:r>
+      <w:r>
+        <w:rPr>
+          <w:rFonts w:eastAsia="SimSun"/>
+          <w:sz w:val="26"/>
+          <w:szCs w:val="26"/>
+        </w:rPr>
+        <w:tab/>
+      </w:r>
+      <w:r>
+        <w:rPr>
+          <w:rFonts w:eastAsia="SimSun"/>
+          <w:sz w:val="26"/>
+          <w:szCs w:val="26"/>
+        </w:rPr>
+        <w:tab/>
+      </w:r>
+      <w:r>
+        <w:rPr>
+          <w:rFonts w:eastAsia="SimSun"/>
+          <w:sz w:val="26"/>
+          <w:szCs w:val="26"/>
+        </w:rPr>
+        <w:tab/>
+      </w:r>
+      <w:r>
+        <w:rPr>
+          <w:rFonts w:eastAsia="SimSun"/>
+          <w:sz w:val="26"/>
+          <w:szCs w:val="26"/>
+        </w:rPr>
+        <w:tab/>
+      </w:r>
+      <w:r>
+        <w:rPr>
+          <w:rFonts w:eastAsia="SimSun"/>
+          <w:sz w:val="26"/>
+          <w:szCs w:val="26"/>
+        </w:rPr>
+        <w:tab/>
+      </w:r>
+      <w:r>
+        <w:rPr>
+          <w:rFonts w:eastAsia="SimSun"/>
+          <w:sz w:val="26"/>
+          <w:szCs w:val="26"/>
+        </w:rPr>
+        <w:tab/>
+      </w:r>
+      <w:proofErr w:type="gramStart"/>
+      <w:r>
+        <w:rPr>
+          <w:rFonts w:eastAsia="SimSun"/>
+          <w:sz w:val="26"/>
+          <w:szCs w:val="26"/>
+        </w:rPr>
+        <w:t>30)T</w:t>
+      </w:r>
+      <w:proofErr w:type="gramEnd"/>
+    </w:p>
+    <w:p>
+      <w:pPr>
+        <w:widowControl w:val="0"/>
+        <w:autoSpaceDE w:val="0"/>
+        <w:autoSpaceDN w:val="0"/>
+        <w:adjustRightInd w:val="0"/>
+        <w:ind w:left="-1080"/>
+        <w:rPr>
+          <w:rFonts w:eastAsia="SimSun"/>
+          <w:sz w:val="26"/>
+          <w:szCs w:val="26"/>
+        </w:rPr>
+      </w:pPr>
+      <w:r>
+        <w:rPr>
+          <w:rFonts w:eastAsia="SimSun"/>
+          <w:sz w:val="26"/>
+          <w:szCs w:val="26"/>
+        </w:rPr>
+        <w:t xml:space="preserve">31) </w:t>
+      </w:r>
+    </w:p>
+    <w:p>
+      <w:pPr>
+        <w:widowControl w:val="0"/>
+        <w:autoSpaceDE w:val="0"/>
+        <w:autoSpaceDN w:val="0"/>
+        <w:adjustRightInd w:val="0"/>
+        <w:ind w:left="-1080"/>
+        <w:rPr>
+          <w:rFonts w:eastAsia="SimSun"/>
+          <w:b/>
+          <w:bCs/>
+          <w:sz w:val="26"/>
+          <w:szCs w:val="26"/>
+        </w:rPr>
+      </w:pPr>
+      <w:r>
+        <w:rPr>
           <w:rFonts w:eastAsia="SimSun" w:hint="eastAsia"/>
-          <w:sz w:val="26"/>
-          <w:szCs w:val="26"/>
-        </w:rPr>
-      </w:pPr>
-      <w:r>
-        <w:rPr>
-          <w:rFonts w:eastAsia="SimSun"/>
-          <w:sz w:val="26"/>
-          <w:szCs w:val="26"/>
-        </w:rPr>
-        <w:t>29)</w:t>
-      </w:r>
-      <w:r>
-        <w:rPr>
-          <w:rFonts w:eastAsia="SimSun"/>
-          <w:sz w:val="26"/>
-          <w:szCs w:val="26"/>
-        </w:rPr>
-        <w:t xml:space="preserve">F </w:t>
-      </w:r>
-      <w:r>
-        <w:rPr>
-          <w:rFonts w:eastAsia="SimSun"/>
-          <w:sz w:val="26"/>
-          <w:szCs w:val="26"/>
-        </w:rPr>
-        <w:tab/>
-      </w:r>
-      <w:r>
-        <w:rPr>
-          <w:rFonts w:eastAsia="SimSun"/>
-          <w:sz w:val="26"/>
-          <w:szCs w:val="26"/>
-        </w:rPr>
-        <w:tab/>
-      </w:r>
-      <w:r>
-        <w:rPr>
-          <w:rFonts w:eastAsia="SimSun"/>
-          <w:sz w:val="26"/>
-          <w:szCs w:val="26"/>
-        </w:rPr>
-        <w:tab/>
-      </w:r>
-      <w:r>
-        <w:rPr>
-          <w:rFonts w:eastAsia="SimSun"/>
-          <w:sz w:val="26"/>
-          <w:szCs w:val="26"/>
-        </w:rPr>
-        <w:tab/>
-      </w:r>
-      <w:r>
-        <w:rPr>
-          <w:rFonts w:eastAsia="SimSun"/>
-          <w:sz w:val="26"/>
-          <w:szCs w:val="26"/>
-        </w:rPr>
-        <w:tab/>
-      </w:r>
-      <w:r>
-        <w:rPr>
-          <w:rFonts w:eastAsia="SimSun"/>
-          <w:sz w:val="26"/>
-          <w:szCs w:val="26"/>
-        </w:rPr>
-        <w:tab/>
-        <w:t>30)T</w:t>
-      </w:r>
-    </w:p>
-    <w:p>
-      <w:pPr>
-        <w:widowControl w:val="0"/>
-        <w:autoSpaceDE w:val="0"/>
-        <w:autoSpaceDN w:val="0"/>
-        <w:adjustRightInd w:val="0"/>
-        <w:ind w:left="-1080"/>
-        <w:rPr>
-          <w:rFonts w:eastAsia="SimSun"/>
-          <w:sz w:val="26"/>
-          <w:szCs w:val="26"/>
-        </w:rPr>
-      </w:pPr>
-      <w:r>
-        <w:rPr>
-          <w:rFonts w:eastAsia="SimSun"/>
-          <w:sz w:val="26"/>
-          <w:szCs w:val="26"/>
-        </w:rPr>
-        <w:t xml:space="preserve">31) </w:t>
-      </w:r>
-    </w:p>
-    <w:p>
-      <w:pPr>
-        <w:widowControl w:val="0"/>
-        <w:autoSpaceDE w:val="0"/>
-        <w:autoSpaceDN w:val="0"/>
-        <w:adjustRightInd w:val="0"/>
-        <w:ind w:left="-1080"/>
+          <w:b/>
+          <w:bCs/>
+          <w:sz w:val="26"/>
+          <w:szCs w:val="26"/>
+        </w:rPr>
+        <w:t>（</w:t>
+      </w:r>
+      <w:r>
         <w:rPr>
           <w:rFonts w:eastAsia="SimSun" w:hint="eastAsia"/>
           <w:b/>
@@ -6315,6 +6442,23 @@
           <w:sz w:val="26"/>
           <w:szCs w:val="26"/>
         </w:rPr>
+        <w:t>Reference: Page 227 of textbook)</w:t>
+      </w:r>
+    </w:p>
+    <w:p>
+      <w:pPr>
+        <w:widowControl w:val="0"/>
+        <w:autoSpaceDE w:val="0"/>
+        <w:autoSpaceDN w:val="0"/>
+        <w:adjustRightInd w:val="0"/>
+        <w:ind w:left="-1080"/>
+        <w:rPr>
+          <w:rFonts w:eastAsia="SimSun"/>
+          <w:b/>
+          <w:bCs/>
+          <w:sz w:val="26"/>
+          <w:szCs w:val="26"/>
+        </w:rPr>
       </w:pPr>
       <w:r>
         <w:rPr>
@@ -6324,7 +6468,7 @@
           <w:sz w:val="26"/>
           <w:szCs w:val="26"/>
         </w:rPr>
-        <w:t>（</w:t>
+        <w:t xml:space="preserve">1. </w:t>
       </w:r>
       <w:r>
         <w:rPr>
@@ -6334,16 +6478,9 @@
           <w:sz w:val="26"/>
           <w:szCs w:val="26"/>
         </w:rPr>
-        <w:t>Reference: Page 227 of textbook)</w:t>
-      </w:r>
-    </w:p>
-    <w:p>
-      <w:pPr>
-        <w:widowControl w:val="0"/>
-        <w:autoSpaceDE w:val="0"/>
-        <w:autoSpaceDN w:val="0"/>
-        <w:adjustRightInd w:val="0"/>
-        <w:ind w:left="-1080"/>
+        <w:t xml:space="preserve"> </w:t>
+      </w:r>
+      <w:r>
         <w:rPr>
           <w:rFonts w:eastAsia="SimSun" w:hint="eastAsia"/>
           <w:b/>
@@ -6351,6 +6488,23 @@
           <w:sz w:val="26"/>
           <w:szCs w:val="26"/>
         </w:rPr>
+        <w:t>Common Gateway Interface (CGI)</w:t>
+      </w:r>
+    </w:p>
+    <w:p>
+      <w:pPr>
+        <w:widowControl w:val="0"/>
+        <w:autoSpaceDE w:val="0"/>
+        <w:autoSpaceDN w:val="0"/>
+        <w:adjustRightInd w:val="0"/>
+        <w:ind w:left="-1080"/>
+        <w:rPr>
+          <w:rFonts w:eastAsia="SimSun"/>
+          <w:b/>
+          <w:bCs/>
+          <w:sz w:val="26"/>
+          <w:szCs w:val="26"/>
+        </w:rPr>
       </w:pPr>
       <w:r>
         <w:rPr>
@@ -6360,7 +6514,17 @@
           <w:sz w:val="26"/>
           <w:szCs w:val="26"/>
         </w:rPr>
-        <w:t xml:space="preserve">1. </w:t>
+        <w:t xml:space="preserve">CGI stands for a set of standards that allows browser programs communicate with server </w:t>
+      </w:r>
+      <w:r>
+        <w:rPr>
+          <w:rFonts w:eastAsia="SimSun"/>
+          <w:b/>
+          <w:bCs/>
+          <w:sz w:val="26"/>
+          <w:szCs w:val="26"/>
+        </w:rPr>
+        <w:t>programs</w:t>
       </w:r>
       <w:r>
         <w:rPr>
@@ -6370,7 +6534,7 @@
           <w:sz w:val="26"/>
           <w:szCs w:val="26"/>
         </w:rPr>
-        <w:t xml:space="preserve"> </w:t>
+        <w:t xml:space="preserve">. </w:t>
       </w:r>
       <w:r>
         <w:rPr>
@@ -6380,16 +6544,9 @@
           <w:sz w:val="26"/>
           <w:szCs w:val="26"/>
         </w:rPr>
-        <w:t>Common Gateway Interface (CGI)</w:t>
-      </w:r>
-    </w:p>
-    <w:p>
-      <w:pPr>
-        <w:widowControl w:val="0"/>
-        <w:autoSpaceDE w:val="0"/>
-        <w:autoSpaceDN w:val="0"/>
-        <w:adjustRightInd w:val="0"/>
-        <w:ind w:left="-1080"/>
+        <w:t>When browser sends legal request, as defined in RFC 3875 to server, the server will execute CGI script to generate an HTML page dynamically to the user. This provides a more personalized page for web users.</w:t>
+      </w:r>
+      <w:r>
         <w:rPr>
           <w:rFonts w:eastAsia="SimSun" w:hint="eastAsia"/>
           <w:b/>
@@ -6397,7 +6554,8 @@
           <w:sz w:val="26"/>
           <w:szCs w:val="26"/>
         </w:rPr>
-      </w:pPr>
+        <w:t xml:space="preserve"> Common technology used in this </w:t>
+      </w:r>
       <w:r>
         <w:rPr>
           <w:rFonts w:eastAsia="SimSun" w:hint="eastAsia"/>
@@ -6406,17 +6564,7 @@
           <w:sz w:val="26"/>
           <w:szCs w:val="26"/>
         </w:rPr>
-        <w:t xml:space="preserve">CGI stands for a set of standards that allows browser programs communicate with server </w:t>
-      </w:r>
-      <w:r>
-        <w:rPr>
-          <w:rFonts w:eastAsia="SimSun"/>
-          <w:b/>
-          <w:bCs/>
-          <w:sz w:val="26"/>
-          <w:szCs w:val="26"/>
-        </w:rPr>
-        <w:t>programs</w:t>
+        <w:t>field includes ASP.NET, JSP. Scripting language includes JSP, PHP</w:t>
       </w:r>
       <w:r>
         <w:rPr>
@@ -6426,8 +6574,695 @@
           <w:sz w:val="26"/>
           <w:szCs w:val="26"/>
         </w:rPr>
+        <w:t>, Per</w:t>
+      </w:r>
+      <w:r>
+        <w:rPr>
+          <w:rFonts w:eastAsia="SimSun" w:hint="eastAsia"/>
+          <w:b/>
+          <w:bCs/>
+          <w:sz w:val="26"/>
+          <w:szCs w:val="26"/>
+        </w:rPr>
+        <w:t>l</w:t>
+      </w:r>
+      <w:r>
+        <w:rPr>
+          <w:rFonts w:eastAsia="SimSun" w:hint="eastAsia"/>
+          <w:b/>
+          <w:bCs/>
+          <w:sz w:val="26"/>
+          <w:szCs w:val="26"/>
+        </w:rPr>
+        <w:t xml:space="preserve"> etc. </w:t>
+      </w:r>
+    </w:p>
+    <w:p>
+      <w:pPr>
+        <w:widowControl w:val="0"/>
+        <w:autoSpaceDE w:val="0"/>
+        <w:autoSpaceDN w:val="0"/>
+        <w:adjustRightInd w:val="0"/>
+        <w:ind w:left="-1080"/>
+        <w:rPr>
+          <w:rFonts w:eastAsia="SimSun"/>
+          <w:b/>
+          <w:bCs/>
+          <w:sz w:val="26"/>
+          <w:szCs w:val="26"/>
+        </w:rPr>
+      </w:pPr>
+    </w:p>
+    <w:p>
+      <w:pPr>
+        <w:widowControl w:val="0"/>
+        <w:autoSpaceDE w:val="0"/>
+        <w:autoSpaceDN w:val="0"/>
+        <w:adjustRightInd w:val="0"/>
+        <w:ind w:left="-1080"/>
+        <w:rPr>
+          <w:rFonts w:eastAsia="SimSun"/>
+          <w:b/>
+          <w:bCs/>
+          <w:sz w:val="26"/>
+          <w:szCs w:val="26"/>
+        </w:rPr>
+      </w:pPr>
+      <w:r>
+        <w:rPr>
+          <w:rFonts w:eastAsia="SimSun" w:hint="eastAsia"/>
+          <w:b/>
+          <w:bCs/>
+          <w:sz w:val="26"/>
+          <w:szCs w:val="26"/>
+        </w:rPr>
+        <w:t>2. ASP.NET</w:t>
+      </w:r>
+    </w:p>
+    <w:p>
+      <w:pPr>
+        <w:widowControl w:val="0"/>
+        <w:autoSpaceDE w:val="0"/>
+        <w:autoSpaceDN w:val="0"/>
+        <w:adjustRightInd w:val="0"/>
+        <w:ind w:left="-1080"/>
+        <w:rPr>
+          <w:rFonts w:eastAsia="SimSun"/>
+          <w:b/>
+          <w:bCs/>
+          <w:sz w:val="26"/>
+          <w:szCs w:val="26"/>
+        </w:rPr>
+      </w:pPr>
+      <w:r>
+        <w:rPr>
+          <w:rFonts w:eastAsia="SimSun" w:hint="eastAsia"/>
+          <w:b/>
+          <w:bCs/>
+          <w:sz w:val="26"/>
+          <w:szCs w:val="26"/>
+        </w:rPr>
+        <w:t xml:space="preserve">This is the </w:t>
+      </w:r>
+      <w:r>
+        <w:rPr>
+          <w:rFonts w:eastAsia="SimSun" w:hint="eastAsia"/>
+          <w:b/>
+          <w:bCs/>
+          <w:sz w:val="26"/>
+          <w:szCs w:val="26"/>
+        </w:rPr>
+        <w:t xml:space="preserve">dynamic web page technology by Microsoft. It was first launched in 2002. As it gains great usage and went open source in 2013, it is now available across all platforms. The successor, ASP.NET core, making headlines recently, is going to support ARM based platforms. </w:t>
+      </w:r>
+    </w:p>
+    <w:p>
+      <w:pPr>
+        <w:widowControl w:val="0"/>
+        <w:autoSpaceDE w:val="0"/>
+        <w:autoSpaceDN w:val="0"/>
+        <w:adjustRightInd w:val="0"/>
+        <w:ind w:left="-1080"/>
+        <w:rPr>
+          <w:rFonts w:eastAsia="SimSun"/>
+          <w:b/>
+          <w:bCs/>
+          <w:sz w:val="26"/>
+          <w:szCs w:val="26"/>
+        </w:rPr>
+      </w:pPr>
+    </w:p>
+    <w:p>
+      <w:pPr>
+        <w:widowControl w:val="0"/>
+        <w:autoSpaceDE w:val="0"/>
+        <w:autoSpaceDN w:val="0"/>
+        <w:adjustRightInd w:val="0"/>
+        <w:ind w:left="-1080"/>
+        <w:rPr>
+          <w:rFonts w:eastAsia="SimSun"/>
+          <w:b/>
+          <w:bCs/>
+          <w:sz w:val="26"/>
+          <w:szCs w:val="26"/>
+        </w:rPr>
+      </w:pPr>
+      <w:r>
+        <w:rPr>
+          <w:rFonts w:eastAsia="SimSun" w:hint="eastAsia"/>
+          <w:b/>
+          <w:bCs/>
+          <w:sz w:val="26"/>
+          <w:szCs w:val="26"/>
+        </w:rPr>
+        <w:t xml:space="preserve">ASP.NET provides dynamic web page </w:t>
+      </w:r>
+      <w:proofErr w:type="spellStart"/>
+      <w:r>
+        <w:rPr>
+          <w:rFonts w:eastAsia="SimSun" w:hint="eastAsia"/>
+          <w:b/>
+          <w:bCs/>
+          <w:sz w:val="26"/>
+          <w:szCs w:val="26"/>
+        </w:rPr>
+        <w:t>techonology</w:t>
+      </w:r>
+      <w:proofErr w:type="spellEnd"/>
+      <w:r>
+        <w:rPr>
+          <w:rFonts w:eastAsia="SimSun" w:hint="eastAsia"/>
+          <w:b/>
+          <w:bCs/>
+          <w:sz w:val="26"/>
+          <w:szCs w:val="26"/>
+        </w:rPr>
+        <w:t xml:space="preserve"> with two components on server: web application format and web page format. Web application is required to be compiled and run, while web page format can be written in HTML markup with ASP markup component.  </w:t>
+      </w:r>
+    </w:p>
+    <w:p>
+      <w:pPr>
+        <w:widowControl w:val="0"/>
+        <w:autoSpaceDE w:val="0"/>
+        <w:autoSpaceDN w:val="0"/>
+        <w:adjustRightInd w:val="0"/>
+        <w:ind w:left="-1080"/>
+        <w:rPr>
+          <w:rFonts w:eastAsia="SimSun"/>
+          <w:b/>
+          <w:bCs/>
+          <w:sz w:val="26"/>
+          <w:szCs w:val="26"/>
+        </w:rPr>
+      </w:pPr>
+    </w:p>
+    <w:p>
+      <w:pPr>
+        <w:widowControl w:val="0"/>
+        <w:autoSpaceDE w:val="0"/>
+        <w:autoSpaceDN w:val="0"/>
+        <w:adjustRightInd w:val="0"/>
+        <w:ind w:left="-1080"/>
+        <w:rPr>
+          <w:rFonts w:eastAsia="SimSun"/>
+          <w:b/>
+          <w:bCs/>
+          <w:sz w:val="26"/>
+          <w:szCs w:val="26"/>
+        </w:rPr>
+      </w:pPr>
+      <w:r>
+        <w:rPr>
+          <w:rFonts w:eastAsia="SimSun" w:hint="eastAsia"/>
+          <w:b/>
+          <w:bCs/>
+          <w:sz w:val="26"/>
+          <w:szCs w:val="26"/>
+        </w:rPr>
+        <w:t xml:space="preserve">Using Code-behind model, ASP.NET allows developers separating ASP.NET code from plain HTML file, </w:t>
+      </w:r>
+      <w:r>
+        <w:rPr>
+          <w:rFonts w:eastAsia="SimSun" w:hint="eastAsia"/>
+          <w:b/>
+          <w:bCs/>
+          <w:sz w:val="26"/>
+          <w:szCs w:val="26"/>
+        </w:rPr>
+        <w:t xml:space="preserve">which leaves web designers more focused on web designing and </w:t>
+      </w:r>
+      <w:proofErr w:type="spellStart"/>
+      <w:r>
+        <w:rPr>
+          <w:rFonts w:eastAsia="SimSun" w:hint="eastAsia"/>
+          <w:b/>
+          <w:bCs/>
+          <w:sz w:val="26"/>
+          <w:szCs w:val="26"/>
+        </w:rPr>
+        <w:t>developmers</w:t>
+      </w:r>
+      <w:proofErr w:type="spellEnd"/>
+      <w:r>
+        <w:rPr>
+          <w:rFonts w:eastAsia="SimSun" w:hint="eastAsia"/>
+          <w:b/>
+          <w:bCs/>
+          <w:sz w:val="26"/>
+          <w:szCs w:val="26"/>
+        </w:rPr>
+        <w:t xml:space="preserve"> more focus on the interactive elements.</w:t>
+      </w:r>
+    </w:p>
+    <w:p>
+      <w:pPr>
+        <w:widowControl w:val="0"/>
+        <w:autoSpaceDE w:val="0"/>
+        <w:autoSpaceDN w:val="0"/>
+        <w:adjustRightInd w:val="0"/>
+        <w:ind w:left="-1080"/>
+        <w:rPr>
+          <w:rFonts w:eastAsia="SimSun"/>
+          <w:b/>
+          <w:bCs/>
+          <w:sz w:val="26"/>
+          <w:szCs w:val="26"/>
+        </w:rPr>
+      </w:pPr>
+    </w:p>
+    <w:p>
+      <w:pPr>
+        <w:widowControl w:val="0"/>
+        <w:autoSpaceDE w:val="0"/>
+        <w:autoSpaceDN w:val="0"/>
+        <w:adjustRightInd w:val="0"/>
+        <w:ind w:left="-1080"/>
+        <w:rPr>
+          <w:rFonts w:eastAsia="SimSun"/>
+          <w:b/>
+          <w:bCs/>
+          <w:sz w:val="26"/>
+          <w:szCs w:val="26"/>
+        </w:rPr>
+      </w:pPr>
+      <w:r>
+        <w:rPr>
+          <w:rFonts w:eastAsia="SimSun" w:hint="eastAsia"/>
+          <w:b/>
+          <w:bCs/>
+          <w:sz w:val="26"/>
+          <w:szCs w:val="26"/>
+        </w:rPr>
+        <w:t>3. Java</w:t>
+      </w:r>
+      <w:r>
+        <w:rPr>
+          <w:rFonts w:eastAsia="SimSun" w:hint="eastAsia"/>
+          <w:b/>
+          <w:bCs/>
+          <w:sz w:val="26"/>
+          <w:szCs w:val="26"/>
+        </w:rPr>
+        <w:t>, Java Servlet</w:t>
+      </w:r>
+      <w:r>
+        <w:rPr>
+          <w:rFonts w:eastAsia="SimSun" w:hint="eastAsia"/>
+          <w:b/>
+          <w:bCs/>
+          <w:sz w:val="26"/>
+          <w:szCs w:val="26"/>
+        </w:rPr>
+        <w:t>, JSP</w:t>
+      </w:r>
+    </w:p>
+    <w:p>
+      <w:pPr>
+        <w:widowControl w:val="0"/>
+        <w:autoSpaceDE w:val="0"/>
+        <w:autoSpaceDN w:val="0"/>
+        <w:adjustRightInd w:val="0"/>
+        <w:ind w:left="-1080"/>
+        <w:rPr>
+          <w:rFonts w:eastAsia="SimSun"/>
+          <w:b/>
+          <w:bCs/>
+          <w:sz w:val="26"/>
+          <w:szCs w:val="26"/>
+        </w:rPr>
+      </w:pPr>
+      <w:r>
+        <w:rPr>
+          <w:rFonts w:eastAsia="SimSun" w:hint="eastAsia"/>
+          <w:b/>
+          <w:bCs/>
+          <w:sz w:val="26"/>
+          <w:szCs w:val="26"/>
+        </w:rPr>
+        <w:t xml:space="preserve">Java was once the most widely used language in the world. Harnessing the cross-platform capability of JVM, a Java program written can be run anywhere, so long as the target environment run JVM. This makes Java program especially favorable delivered through internet. Furthermore, most modern web browsers </w:t>
+      </w:r>
+      <w:proofErr w:type="gramStart"/>
+      <w:r>
+        <w:rPr>
+          <w:rFonts w:eastAsia="SimSun" w:hint="eastAsia"/>
+          <w:b/>
+          <w:bCs/>
+          <w:sz w:val="26"/>
+          <w:szCs w:val="26"/>
+        </w:rPr>
+        <w:t>supports</w:t>
+      </w:r>
+      <w:proofErr w:type="gramEnd"/>
+      <w:r>
+        <w:rPr>
+          <w:rFonts w:eastAsia="SimSun" w:hint="eastAsia"/>
+          <w:b/>
+          <w:bCs/>
+          <w:sz w:val="26"/>
+          <w:szCs w:val="26"/>
+        </w:rPr>
+        <w:t xml:space="preserve"> JVM running on themselves, thus developer can embed Java program in their website to provide more interactivity. Though recent years some browsers, such as Google Chrome, discourages use of Java program on browser due to security issue. They block the running of Java program as the default option. </w:t>
+      </w:r>
+    </w:p>
+    <w:p>
+      <w:pPr>
+        <w:widowControl w:val="0"/>
+        <w:autoSpaceDE w:val="0"/>
+        <w:autoSpaceDN w:val="0"/>
+        <w:adjustRightInd w:val="0"/>
+        <w:ind w:left="-1080"/>
+        <w:rPr>
+          <w:rFonts w:eastAsia="SimSun"/>
+          <w:b/>
+          <w:bCs/>
+          <w:sz w:val="26"/>
+          <w:szCs w:val="26"/>
+        </w:rPr>
+      </w:pPr>
+    </w:p>
+    <w:p>
+      <w:pPr>
+        <w:widowControl w:val="0"/>
+        <w:autoSpaceDE w:val="0"/>
+        <w:autoSpaceDN w:val="0"/>
+        <w:adjustRightInd w:val="0"/>
+        <w:ind w:left="-1080"/>
+        <w:rPr>
+          <w:rFonts w:eastAsia="SimSun"/>
+          <w:b/>
+          <w:bCs/>
+          <w:sz w:val="26"/>
+          <w:szCs w:val="26"/>
+        </w:rPr>
+      </w:pPr>
+      <w:r>
+        <w:rPr>
+          <w:rFonts w:eastAsia="SimSun" w:hint="eastAsia"/>
+          <w:b/>
+          <w:bCs/>
+          <w:sz w:val="26"/>
+          <w:szCs w:val="26"/>
+        </w:rPr>
+        <w:t xml:space="preserve">Java plays a more significant role on server side than browser side. Java </w:t>
+      </w:r>
+      <w:r>
+        <w:rPr>
+          <w:rFonts w:eastAsia="SimSun" w:hint="eastAsia"/>
+          <w:b/>
+          <w:bCs/>
+          <w:sz w:val="26"/>
+          <w:szCs w:val="26"/>
+        </w:rPr>
+        <w:t>EE has a set of Java Servlet API, providing dynamic web page services like CGI and ASP. When a request from browser is received, the web container first instantiate a Java servlet. The servlet will then respond to the request and dynamically generate a page.</w:t>
+      </w:r>
+    </w:p>
+    <w:p>
+      <w:pPr>
+        <w:widowControl w:val="0"/>
+        <w:autoSpaceDE w:val="0"/>
+        <w:autoSpaceDN w:val="0"/>
+        <w:adjustRightInd w:val="0"/>
+        <w:ind w:left="-1080"/>
+        <w:rPr>
+          <w:rFonts w:eastAsia="SimSun"/>
+          <w:b/>
+          <w:bCs/>
+          <w:sz w:val="26"/>
+          <w:szCs w:val="26"/>
+        </w:rPr>
+      </w:pPr>
+    </w:p>
+    <w:p>
+      <w:pPr>
+        <w:widowControl w:val="0"/>
+        <w:autoSpaceDE w:val="0"/>
+        <w:autoSpaceDN w:val="0"/>
+        <w:adjustRightInd w:val="0"/>
+        <w:ind w:left="-1080"/>
+        <w:rPr>
+          <w:rFonts w:eastAsia="SimSun"/>
+          <w:b/>
+          <w:bCs/>
+          <w:sz w:val="26"/>
+          <w:szCs w:val="26"/>
+        </w:rPr>
+      </w:pPr>
+      <w:proofErr w:type="spellStart"/>
+      <w:r>
+        <w:rPr>
+          <w:rFonts w:eastAsia="SimSun" w:hint="eastAsia"/>
+          <w:b/>
+          <w:bCs/>
+          <w:sz w:val="26"/>
+          <w:szCs w:val="26"/>
+        </w:rPr>
+        <w:t>JavaServer</w:t>
+      </w:r>
+      <w:proofErr w:type="spellEnd"/>
+      <w:r>
+        <w:rPr>
+          <w:rFonts w:eastAsia="SimSun" w:hint="eastAsia"/>
+          <w:b/>
+          <w:bCs/>
+          <w:sz w:val="26"/>
+          <w:szCs w:val="26"/>
+        </w:rPr>
+        <w:t xml:space="preserve"> Page (JSP) is considered as an abstraction to Java Servlet programming. The running mechanism is similar, when in runtime, a JSP page is translated into a servlet, generating web page dynamically. Unlike servlet programming, JSP allows mixing Java code inside HTML file. </w:t>
+      </w:r>
+    </w:p>
+    <w:p>
+      <w:pPr>
+        <w:widowControl w:val="0"/>
+        <w:autoSpaceDE w:val="0"/>
+        <w:autoSpaceDN w:val="0"/>
+        <w:adjustRightInd w:val="0"/>
+        <w:ind w:left="-1080"/>
+        <w:rPr>
+          <w:rFonts w:eastAsia="SimSun"/>
+          <w:b/>
+          <w:bCs/>
+          <w:sz w:val="26"/>
+          <w:szCs w:val="26"/>
+        </w:rPr>
+      </w:pPr>
+    </w:p>
+    <w:p>
+      <w:pPr>
+        <w:widowControl w:val="0"/>
+        <w:autoSpaceDE w:val="0"/>
+        <w:autoSpaceDN w:val="0"/>
+        <w:adjustRightInd w:val="0"/>
+        <w:ind w:left="-1080"/>
+        <w:rPr>
+          <w:rFonts w:eastAsia="SimSun"/>
+          <w:b/>
+          <w:bCs/>
+          <w:sz w:val="26"/>
+          <w:szCs w:val="26"/>
+        </w:rPr>
+      </w:pPr>
+      <w:r>
+        <w:rPr>
+          <w:rFonts w:eastAsia="SimSun" w:hint="eastAsia"/>
+          <w:b/>
+          <w:bCs/>
+          <w:sz w:val="26"/>
+          <w:szCs w:val="26"/>
+        </w:rPr>
+        <w:t>4. PHP</w:t>
+      </w:r>
+    </w:p>
+    <w:p>
+      <w:pPr>
+        <w:widowControl w:val="0"/>
+        <w:autoSpaceDE w:val="0"/>
+        <w:autoSpaceDN w:val="0"/>
+        <w:adjustRightInd w:val="0"/>
+        <w:ind w:left="-1080"/>
+        <w:rPr>
+          <w:rFonts w:eastAsia="SimSun"/>
+          <w:b/>
+          <w:bCs/>
+          <w:sz w:val="26"/>
+          <w:szCs w:val="26"/>
+        </w:rPr>
+      </w:pPr>
+      <w:r>
+        <w:rPr>
+          <w:rFonts w:eastAsia="SimSun" w:hint="eastAsia"/>
+          <w:b/>
+          <w:bCs/>
+          <w:sz w:val="26"/>
+          <w:szCs w:val="26"/>
+        </w:rPr>
+        <w:t xml:space="preserve">Among all CGI scripting, PHP is the most widely used scripting language. It is not pre-owned by any tech giants - it is born open-source from the dawn era of Internet, part of the reason why it is so popular. It is also very easy to use. It can be naturally </w:t>
+      </w:r>
+      <w:proofErr w:type="spellStart"/>
+      <w:r>
+        <w:rPr>
+          <w:rFonts w:eastAsia="SimSun" w:hint="eastAsia"/>
+          <w:b/>
+          <w:bCs/>
+          <w:sz w:val="26"/>
+          <w:szCs w:val="26"/>
+        </w:rPr>
+        <w:t>embeded</w:t>
+      </w:r>
+      <w:proofErr w:type="spellEnd"/>
+      <w:r>
+        <w:rPr>
+          <w:rFonts w:eastAsia="SimSun" w:hint="eastAsia"/>
+          <w:b/>
+          <w:bCs/>
+          <w:sz w:val="26"/>
+          <w:szCs w:val="26"/>
+        </w:rPr>
+        <w:t xml:space="preserve"> in HTML pages. It can be </w:t>
+      </w:r>
+      <w:proofErr w:type="spellStart"/>
+      <w:r>
+        <w:rPr>
+          <w:rFonts w:eastAsia="SimSun" w:hint="eastAsia"/>
+          <w:b/>
+          <w:bCs/>
+          <w:sz w:val="26"/>
+          <w:szCs w:val="26"/>
+        </w:rPr>
+        <w:t>interpereted</w:t>
+      </w:r>
+      <w:proofErr w:type="spellEnd"/>
+      <w:r>
+        <w:rPr>
+          <w:rFonts w:eastAsia="SimSun" w:hint="eastAsia"/>
+          <w:b/>
+          <w:bCs/>
+          <w:sz w:val="26"/>
+          <w:szCs w:val="26"/>
+        </w:rPr>
+        <w:t xml:space="preserve"> with </w:t>
+      </w:r>
+      <w:proofErr w:type="spellStart"/>
+      <w:r>
+        <w:rPr>
+          <w:rFonts w:eastAsia="SimSun" w:hint="eastAsia"/>
+          <w:b/>
+          <w:bCs/>
+          <w:sz w:val="26"/>
+          <w:szCs w:val="26"/>
+        </w:rPr>
+        <w:t>Zend</w:t>
+      </w:r>
+      <w:proofErr w:type="spellEnd"/>
+      <w:r>
+        <w:rPr>
+          <w:rFonts w:eastAsia="SimSun" w:hint="eastAsia"/>
+          <w:b/>
+          <w:bCs/>
+          <w:sz w:val="26"/>
+          <w:szCs w:val="26"/>
+        </w:rPr>
+        <w:t xml:space="preserve"> engine, without the need of any </w:t>
+      </w:r>
+      <w:proofErr w:type="spellStart"/>
+      <w:r>
+        <w:rPr>
+          <w:rFonts w:eastAsia="SimSun" w:hint="eastAsia"/>
+          <w:b/>
+          <w:bCs/>
+          <w:sz w:val="26"/>
+          <w:szCs w:val="26"/>
+        </w:rPr>
+        <w:t>framwork</w:t>
+      </w:r>
+      <w:proofErr w:type="spellEnd"/>
+      <w:r>
+        <w:rPr>
+          <w:rFonts w:eastAsia="SimSun" w:hint="eastAsia"/>
+          <w:b/>
+          <w:bCs/>
+          <w:sz w:val="26"/>
+          <w:szCs w:val="26"/>
+        </w:rPr>
+        <w:t xml:space="preserve"> and difficult setup. It also doesn't require the knowledge of MVC programming to start using. </w:t>
+      </w:r>
+    </w:p>
+    <w:p>
+      <w:pPr>
+        <w:widowControl w:val="0"/>
+        <w:autoSpaceDE w:val="0"/>
+        <w:autoSpaceDN w:val="0"/>
+        <w:adjustRightInd w:val="0"/>
+        <w:ind w:left="-1080"/>
+        <w:rPr>
+          <w:rFonts w:eastAsia="SimSun"/>
+          <w:b/>
+          <w:bCs/>
+          <w:sz w:val="26"/>
+          <w:szCs w:val="26"/>
+        </w:rPr>
+      </w:pPr>
+      <w:r>
+        <w:rPr>
+          <w:rFonts w:eastAsia="SimSun" w:hint="eastAsia"/>
+          <w:b/>
+          <w:bCs/>
+          <w:sz w:val="26"/>
+          <w:szCs w:val="26"/>
+        </w:rPr>
+        <w:t>PHP also gain attractions from software frameworks, as well as on server-side scripting.</w:t>
+      </w:r>
+    </w:p>
+    <w:p>
+      <w:pPr>
+        <w:widowControl w:val="0"/>
+        <w:autoSpaceDE w:val="0"/>
+        <w:autoSpaceDN w:val="0"/>
+        <w:adjustRightInd w:val="0"/>
+        <w:ind w:left="-1080"/>
+        <w:rPr>
+          <w:rFonts w:eastAsia="SimSun"/>
+          <w:b/>
+          <w:bCs/>
+          <w:sz w:val="26"/>
+          <w:szCs w:val="26"/>
+        </w:rPr>
+      </w:pPr>
+    </w:p>
+    <w:p>
+      <w:pPr>
+        <w:widowControl w:val="0"/>
+        <w:autoSpaceDE w:val="0"/>
+        <w:autoSpaceDN w:val="0"/>
+        <w:adjustRightInd w:val="0"/>
+        <w:ind w:left="-1080"/>
+        <w:rPr>
+          <w:rFonts w:eastAsia="SimSun"/>
+          <w:b/>
+          <w:bCs/>
+          <w:sz w:val="26"/>
+          <w:szCs w:val="26"/>
+        </w:rPr>
+      </w:pPr>
+      <w:r>
+        <w:rPr>
+          <w:rFonts w:eastAsia="SimSun" w:hint="eastAsia"/>
+          <w:b/>
+          <w:bCs/>
+          <w:sz w:val="26"/>
+          <w:szCs w:val="26"/>
+        </w:rPr>
+        <w:t>5</w:t>
+      </w:r>
+      <w:r>
+        <w:rPr>
+          <w:rFonts w:eastAsia="SimSun" w:hint="eastAsia"/>
+          <w:b/>
+          <w:bCs/>
+          <w:sz w:val="26"/>
+          <w:szCs w:val="26"/>
+        </w:rPr>
         <w:t xml:space="preserve">. </w:t>
       </w:r>
+      <w:proofErr w:type="spellStart"/>
       <w:r>
         <w:rPr>
           <w:rFonts w:eastAsia="SimSun" w:hint="eastAsia"/>
@@ -6436,8 +7271,26 @@
           <w:sz w:val="26"/>
           <w:szCs w:val="26"/>
         </w:rPr>
-        <w:t>When browser sends legal request, as defined in RFC 3875 to server, the server will execute CGI script to generate an HTML page dynamically to the user. This provides a more personalized page for web users.</w:t>
-      </w:r>
+        <w:t>Javascript</w:t>
+      </w:r>
+      <w:proofErr w:type="spellEnd"/>
+    </w:p>
+    <w:p>
+      <w:pPr>
+        <w:widowControl w:val="0"/>
+        <w:autoSpaceDE w:val="0"/>
+        <w:autoSpaceDN w:val="0"/>
+        <w:adjustRightInd w:val="0"/>
+        <w:ind w:left="-1080"/>
+        <w:rPr>
+          <w:rFonts w:eastAsia="SimSun"/>
+          <w:b/>
+          <w:bCs/>
+          <w:sz w:val="26"/>
+          <w:szCs w:val="26"/>
+        </w:rPr>
+      </w:pPr>
+      <w:proofErr w:type="spellStart"/>
       <w:r>
         <w:rPr>
           <w:rFonts w:eastAsia="SimSun" w:hint="eastAsia"/>
@@ -6446,8 +7299,9 @@
           <w:sz w:val="26"/>
           <w:szCs w:val="26"/>
         </w:rPr>
-        <w:t xml:space="preserve"> Common technology used in this </w:t>
-      </w:r>
+        <w:t>Javascript</w:t>
+      </w:r>
+      <w:proofErr w:type="spellEnd"/>
       <w:r>
         <w:rPr>
           <w:rFonts w:eastAsia="SimSun" w:hint="eastAsia"/>
@@ -6456,575 +7310,7 @@
           <w:sz w:val="26"/>
           <w:szCs w:val="26"/>
         </w:rPr>
-        <w:t>field includes ASP.NET, JSP. Scripting language includes JSP, PHP</w:t>
-      </w:r>
-      <w:r>
-        <w:rPr>
-          <w:rFonts w:eastAsia="SimSun" w:hint="eastAsia"/>
-          <w:b/>
-          <w:bCs/>
-          <w:sz w:val="26"/>
-          <w:szCs w:val="26"/>
-        </w:rPr>
-        <w:t>, Per</w:t>
-      </w:r>
-      <w:bookmarkStart w:id="0" w:name="_GoBack"/>
-      <w:bookmarkEnd w:id="0"/>
-      <w:r>
-        <w:rPr>
-          <w:rFonts w:eastAsia="SimSun" w:hint="eastAsia"/>
-          <w:b/>
-          <w:bCs/>
-          <w:sz w:val="26"/>
-          <w:szCs w:val="26"/>
-        </w:rPr>
-        <w:t>l</w:t>
-      </w:r>
-      <w:r>
-        <w:rPr>
-          <w:rFonts w:eastAsia="SimSun" w:hint="eastAsia"/>
-          <w:b/>
-          <w:bCs/>
-          <w:sz w:val="26"/>
-          <w:szCs w:val="26"/>
-        </w:rPr>
-        <w:t xml:space="preserve"> etc. </w:t>
-      </w:r>
-    </w:p>
-    <w:p>
-      <w:pPr>
-        <w:widowControl w:val="0"/>
-        <w:autoSpaceDE w:val="0"/>
-        <w:autoSpaceDN w:val="0"/>
-        <w:adjustRightInd w:val="0"/>
-        <w:ind w:left="-1080"/>
-        <w:rPr>
-          <w:rFonts w:eastAsia="SimSun" w:hint="eastAsia"/>
-          <w:b/>
-          <w:bCs/>
-          <w:sz w:val="26"/>
-          <w:szCs w:val="26"/>
-        </w:rPr>
-      </w:pPr>
-    </w:p>
-    <w:p>
-      <w:pPr>
-        <w:widowControl w:val="0"/>
-        <w:autoSpaceDE w:val="0"/>
-        <w:autoSpaceDN w:val="0"/>
-        <w:adjustRightInd w:val="0"/>
-        <w:ind w:left="-1080"/>
-        <w:rPr>
-          <w:rFonts w:eastAsia="SimSun" w:hint="eastAsia"/>
-          <w:b/>
-          <w:bCs/>
-          <w:sz w:val="26"/>
-          <w:szCs w:val="26"/>
-        </w:rPr>
-      </w:pPr>
-      <w:r>
-        <w:rPr>
-          <w:rFonts w:eastAsia="SimSun" w:hint="eastAsia"/>
-          <w:b/>
-          <w:bCs/>
-          <w:sz w:val="26"/>
-          <w:szCs w:val="26"/>
-        </w:rPr>
-        <w:t>2. ASP.NET</w:t>
-      </w:r>
-    </w:p>
-    <w:p>
-      <w:pPr>
-        <w:widowControl w:val="0"/>
-        <w:autoSpaceDE w:val="0"/>
-        <w:autoSpaceDN w:val="0"/>
-        <w:adjustRightInd w:val="0"/>
-        <w:ind w:left="-1080"/>
-        <w:rPr>
-          <w:rFonts w:eastAsia="SimSun" w:hint="eastAsia"/>
-          <w:b/>
-          <w:bCs/>
-          <w:sz w:val="26"/>
-          <w:szCs w:val="26"/>
-        </w:rPr>
-      </w:pPr>
-      <w:r>
-        <w:rPr>
-          <w:rFonts w:eastAsia="SimSun" w:hint="eastAsia"/>
-          <w:b/>
-          <w:bCs/>
-          <w:sz w:val="26"/>
-          <w:szCs w:val="26"/>
-        </w:rPr>
-        <w:t xml:space="preserve">This is the </w:t>
-      </w:r>
-      <w:r>
-        <w:rPr>
-          <w:rFonts w:eastAsia="SimSun" w:hint="eastAsia"/>
-          <w:b/>
-          <w:bCs/>
-          <w:sz w:val="26"/>
-          <w:szCs w:val="26"/>
-        </w:rPr>
-        <w:t xml:space="preserve">dynamic web page technology by Microsoft. It was first launched in 2002. As it gains great usage and went open source in 2013, it is now available across all platforms. The successor, ASP.NET core, making headlines recently, is going to support ARM based platforms. </w:t>
-      </w:r>
-    </w:p>
-    <w:p>
-      <w:pPr>
-        <w:widowControl w:val="0"/>
-        <w:autoSpaceDE w:val="0"/>
-        <w:autoSpaceDN w:val="0"/>
-        <w:adjustRightInd w:val="0"/>
-        <w:ind w:left="-1080"/>
-        <w:rPr>
-          <w:rFonts w:eastAsia="SimSun" w:hint="eastAsia"/>
-          <w:b/>
-          <w:bCs/>
-          <w:sz w:val="26"/>
-          <w:szCs w:val="26"/>
-        </w:rPr>
-      </w:pPr>
-    </w:p>
-    <w:p>
-      <w:pPr>
-        <w:widowControl w:val="0"/>
-        <w:autoSpaceDE w:val="0"/>
-        <w:autoSpaceDN w:val="0"/>
-        <w:adjustRightInd w:val="0"/>
-        <w:ind w:left="-1080"/>
-        <w:rPr>
-          <w:rFonts w:eastAsia="SimSun" w:hint="eastAsia"/>
-          <w:b/>
-          <w:bCs/>
-          <w:sz w:val="26"/>
-          <w:szCs w:val="26"/>
-        </w:rPr>
-      </w:pPr>
-      <w:r>
-        <w:rPr>
-          <w:rFonts w:eastAsia="SimSun" w:hint="eastAsia"/>
-          <w:b/>
-          <w:bCs/>
-          <w:sz w:val="26"/>
-          <w:szCs w:val="26"/>
-        </w:rPr>
-        <w:t xml:space="preserve">ASP.NET provides dynamic web page techonology with two components on server: web application format and web page format. Web application is required to be compiled and run, while web page format can be written in HTML markup with ASP markup component.  </w:t>
-      </w:r>
-    </w:p>
-    <w:p>
-      <w:pPr>
-        <w:widowControl w:val="0"/>
-        <w:autoSpaceDE w:val="0"/>
-        <w:autoSpaceDN w:val="0"/>
-        <w:adjustRightInd w:val="0"/>
-        <w:ind w:left="-1080"/>
-        <w:rPr>
-          <w:rFonts w:eastAsia="SimSun"/>
-          <w:b/>
-          <w:bCs/>
-          <w:sz w:val="26"/>
-          <w:szCs w:val="26"/>
-        </w:rPr>
-      </w:pPr>
-    </w:p>
-    <w:p>
-      <w:pPr>
-        <w:widowControl w:val="0"/>
-        <w:autoSpaceDE w:val="0"/>
-        <w:autoSpaceDN w:val="0"/>
-        <w:adjustRightInd w:val="0"/>
-        <w:ind w:left="-1080"/>
-        <w:rPr>
-          <w:rFonts w:eastAsia="SimSun" w:hint="eastAsia"/>
-          <w:b/>
-          <w:bCs/>
-          <w:sz w:val="26"/>
-          <w:szCs w:val="26"/>
-        </w:rPr>
-      </w:pPr>
-      <w:r>
-        <w:rPr>
-          <w:rFonts w:eastAsia="SimSun" w:hint="eastAsia"/>
-          <w:b/>
-          <w:bCs/>
-          <w:sz w:val="26"/>
-          <w:szCs w:val="26"/>
-        </w:rPr>
-        <w:t xml:space="preserve">Using Code-behind model, ASP.NET allows developers separating ASP.NET code from plain HTML file, </w:t>
-      </w:r>
-      <w:r>
-        <w:rPr>
-          <w:rFonts w:eastAsia="SimSun" w:hint="eastAsia"/>
-          <w:b/>
-          <w:bCs/>
-          <w:sz w:val="26"/>
-          <w:szCs w:val="26"/>
-        </w:rPr>
-        <w:t>which leaves web designers more focused on web designing and developmers more focus on the interactive elements.</w:t>
-      </w:r>
-    </w:p>
-    <w:p>
-      <w:pPr>
-        <w:widowControl w:val="0"/>
-        <w:autoSpaceDE w:val="0"/>
-        <w:autoSpaceDN w:val="0"/>
-        <w:adjustRightInd w:val="0"/>
-        <w:ind w:left="-1080"/>
-        <w:rPr>
-          <w:rFonts w:eastAsia="SimSun" w:hint="eastAsia"/>
-          <w:b/>
-          <w:bCs/>
-          <w:sz w:val="26"/>
-          <w:szCs w:val="26"/>
-        </w:rPr>
-      </w:pPr>
-    </w:p>
-    <w:p>
-      <w:pPr>
-        <w:widowControl w:val="0"/>
-        <w:autoSpaceDE w:val="0"/>
-        <w:autoSpaceDN w:val="0"/>
-        <w:adjustRightInd w:val="0"/>
-        <w:ind w:left="-1080"/>
-        <w:rPr>
-          <w:rFonts w:eastAsia="SimSun" w:hint="eastAsia"/>
-          <w:b/>
-          <w:bCs/>
-          <w:sz w:val="26"/>
-          <w:szCs w:val="26"/>
-        </w:rPr>
-      </w:pPr>
-      <w:r>
-        <w:rPr>
-          <w:rFonts w:eastAsia="SimSun" w:hint="eastAsia"/>
-          <w:b/>
-          <w:bCs/>
-          <w:sz w:val="26"/>
-          <w:szCs w:val="26"/>
-        </w:rPr>
-        <w:t>3. Java</w:t>
-      </w:r>
-      <w:r>
-        <w:rPr>
-          <w:rFonts w:eastAsia="SimSun" w:hint="eastAsia"/>
-          <w:b/>
-          <w:bCs/>
-          <w:sz w:val="26"/>
-          <w:szCs w:val="26"/>
-        </w:rPr>
-        <w:t>, Java Servlet</w:t>
-      </w:r>
-      <w:r>
-        <w:rPr>
-          <w:rFonts w:eastAsia="SimSun" w:hint="eastAsia"/>
-          <w:b/>
-          <w:bCs/>
-          <w:sz w:val="26"/>
-          <w:szCs w:val="26"/>
-        </w:rPr>
-        <w:t>, JSP</w:t>
-      </w:r>
-    </w:p>
-    <w:p>
-      <w:pPr>
-        <w:widowControl w:val="0"/>
-        <w:autoSpaceDE w:val="0"/>
-        <w:autoSpaceDN w:val="0"/>
-        <w:adjustRightInd w:val="0"/>
-        <w:ind w:left="-1080"/>
-        <w:rPr>
-          <w:rFonts w:eastAsia="SimSun" w:hint="eastAsia"/>
-          <w:b/>
-          <w:bCs/>
-          <w:sz w:val="26"/>
-          <w:szCs w:val="26"/>
-        </w:rPr>
-      </w:pPr>
-      <w:r>
-        <w:rPr>
-          <w:rFonts w:eastAsia="SimSun" w:hint="eastAsia"/>
-          <w:b/>
-          <w:bCs/>
-          <w:sz w:val="26"/>
-          <w:szCs w:val="26"/>
-        </w:rPr>
-        <w:t xml:space="preserve">Java was once the most widely used language in the world. Harnessing the cross-platform capability of JVM, a Java program written can be run anywhere, so long as the target environment run JVM. This makes Java program especially favorable delivered through internet. Furthermore, most modern web browsers supports JVM running on themselves, thus developer can embed Java program in their website to provide more interactivity. Though recent years some browsers, such as Google Chrome, discourages use of Java program on browser due to security issue. They block the running of Java program as the default option. </w:t>
-      </w:r>
-    </w:p>
-    <w:p>
-      <w:pPr>
-        <w:widowControl w:val="0"/>
-        <w:autoSpaceDE w:val="0"/>
-        <w:autoSpaceDN w:val="0"/>
-        <w:adjustRightInd w:val="0"/>
-        <w:ind w:left="-1080"/>
-        <w:rPr>
-          <w:rFonts w:eastAsia="SimSun" w:hint="eastAsia"/>
-          <w:b/>
-          <w:bCs/>
-          <w:sz w:val="26"/>
-          <w:szCs w:val="26"/>
-        </w:rPr>
-      </w:pPr>
-    </w:p>
-    <w:p>
-      <w:pPr>
-        <w:widowControl w:val="0"/>
-        <w:autoSpaceDE w:val="0"/>
-        <w:autoSpaceDN w:val="0"/>
-        <w:adjustRightInd w:val="0"/>
-        <w:ind w:left="-1080"/>
-        <w:rPr>
-          <w:rFonts w:eastAsia="SimSun" w:hint="eastAsia"/>
-          <w:b/>
-          <w:bCs/>
-          <w:sz w:val="26"/>
-          <w:szCs w:val="26"/>
-        </w:rPr>
-      </w:pPr>
-      <w:r>
-        <w:rPr>
-          <w:rFonts w:eastAsia="SimSun" w:hint="eastAsia"/>
-          <w:b/>
-          <w:bCs/>
-          <w:sz w:val="26"/>
-          <w:szCs w:val="26"/>
-        </w:rPr>
-        <w:t xml:space="preserve">Java plays a more significant role on server side than browser side. Java </w:t>
-      </w:r>
-      <w:r>
-        <w:rPr>
-          <w:rFonts w:eastAsia="SimSun" w:hint="eastAsia"/>
-          <w:b/>
-          <w:bCs/>
-          <w:sz w:val="26"/>
-          <w:szCs w:val="26"/>
-        </w:rPr>
-        <w:t>EE has a set of Java Servlet API, providing dynamic web page services like CGI and ASP. When a request from browser is received, the web container first instantiate a Java servlet. The servlet will then respond to the request and dynamically generate a page.</w:t>
-      </w:r>
-    </w:p>
-    <w:p>
-      <w:pPr>
-        <w:widowControl w:val="0"/>
-        <w:autoSpaceDE w:val="0"/>
-        <w:autoSpaceDN w:val="0"/>
-        <w:adjustRightInd w:val="0"/>
-        <w:ind w:left="-1080"/>
-        <w:rPr>
-          <w:rFonts w:eastAsia="SimSun" w:hint="eastAsia"/>
-          <w:b/>
-          <w:bCs/>
-          <w:sz w:val="26"/>
-          <w:szCs w:val="26"/>
-        </w:rPr>
-      </w:pPr>
-    </w:p>
-    <w:p>
-      <w:pPr>
-        <w:widowControl w:val="0"/>
-        <w:autoSpaceDE w:val="0"/>
-        <w:autoSpaceDN w:val="0"/>
-        <w:adjustRightInd w:val="0"/>
-        <w:ind w:left="-1080"/>
-        <w:rPr>
-          <w:rFonts w:eastAsia="SimSun" w:hint="eastAsia"/>
-          <w:b/>
-          <w:bCs/>
-          <w:sz w:val="26"/>
-          <w:szCs w:val="26"/>
-        </w:rPr>
-      </w:pPr>
-      <w:r>
-        <w:rPr>
-          <w:rFonts w:eastAsia="SimSun" w:hint="eastAsia"/>
-          <w:b/>
-          <w:bCs/>
-          <w:sz w:val="26"/>
-          <w:szCs w:val="26"/>
-        </w:rPr>
-        <w:t xml:space="preserve">JavaServer Page (JSP) is considered as an abstraction to Java Servlet programming. The running mechanism is similar, when in runtime, a JSP page is translated into a servlet, generating web page dynamically. Unlike servlet programming, JSP allows mixing Java code inside HTML file. </w:t>
-      </w:r>
-    </w:p>
-    <w:p>
-      <w:pPr>
-        <w:widowControl w:val="0"/>
-        <w:autoSpaceDE w:val="0"/>
-        <w:autoSpaceDN w:val="0"/>
-        <w:adjustRightInd w:val="0"/>
-        <w:ind w:left="-1080"/>
-        <w:rPr>
-          <w:rFonts w:eastAsia="SimSun" w:hint="eastAsia"/>
-          <w:b/>
-          <w:bCs/>
-          <w:sz w:val="26"/>
-          <w:szCs w:val="26"/>
-        </w:rPr>
-      </w:pPr>
-    </w:p>
-    <w:p>
-      <w:pPr>
-        <w:widowControl w:val="0"/>
-        <w:autoSpaceDE w:val="0"/>
-        <w:autoSpaceDN w:val="0"/>
-        <w:adjustRightInd w:val="0"/>
-        <w:ind w:left="-1080"/>
-        <w:rPr>
-          <w:rFonts w:eastAsia="SimSun" w:hint="eastAsia"/>
-          <w:b/>
-          <w:bCs/>
-          <w:sz w:val="26"/>
-          <w:szCs w:val="26"/>
-        </w:rPr>
-      </w:pPr>
-      <w:r>
-        <w:rPr>
-          <w:rFonts w:eastAsia="SimSun" w:hint="eastAsia"/>
-          <w:b/>
-          <w:bCs/>
-          <w:sz w:val="26"/>
-          <w:szCs w:val="26"/>
-        </w:rPr>
-        <w:t>4</w:t>
-      </w:r>
-      <w:r>
-        <w:rPr>
-          <w:rFonts w:eastAsia="SimSun" w:hint="eastAsia"/>
-          <w:b/>
-          <w:bCs/>
-          <w:sz w:val="26"/>
-          <w:szCs w:val="26"/>
-        </w:rPr>
-        <w:t>. PHP</w:t>
-      </w:r>
-    </w:p>
-    <w:p>
-      <w:pPr>
-        <w:widowControl w:val="0"/>
-        <w:autoSpaceDE w:val="0"/>
-        <w:autoSpaceDN w:val="0"/>
-        <w:adjustRightInd w:val="0"/>
-        <w:ind w:left="-1080"/>
-        <w:rPr>
-          <w:rFonts w:eastAsia="SimSun" w:hint="eastAsia"/>
-          <w:b/>
-          <w:bCs/>
-          <w:sz w:val="26"/>
-          <w:szCs w:val="26"/>
-        </w:rPr>
-      </w:pPr>
-      <w:r>
-        <w:rPr>
-          <w:rFonts w:eastAsia="SimSun" w:hint="eastAsia"/>
-          <w:b/>
-          <w:bCs/>
-          <w:sz w:val="26"/>
-          <w:szCs w:val="26"/>
-        </w:rPr>
-        <w:t xml:space="preserve">Among all CGI scripting, PHP is the most widely used scripting language. It is not pre-owned by any tech giants - it is born open-source from the dawn era of Internet, part of the reason why it is so popular. It is also very easy to use. It can be naturally embeded in HTML pages. It can be interpereted with Zend engine, without the need of any framwork and difficult setup. It also doesn't require the knowledge of MVC programming to start using. </w:t>
-      </w:r>
-    </w:p>
-    <w:p>
-      <w:pPr>
-        <w:widowControl w:val="0"/>
-        <w:autoSpaceDE w:val="0"/>
-        <w:autoSpaceDN w:val="0"/>
-        <w:adjustRightInd w:val="0"/>
-        <w:ind w:left="-1080"/>
-        <w:rPr>
-          <w:rFonts w:eastAsia="SimSun" w:hint="eastAsia"/>
-          <w:b/>
-          <w:bCs/>
-          <w:sz w:val="26"/>
-          <w:szCs w:val="26"/>
-        </w:rPr>
-      </w:pPr>
-      <w:r>
-        <w:rPr>
-          <w:rFonts w:eastAsia="SimSun" w:hint="eastAsia"/>
-          <w:b/>
-          <w:bCs/>
-          <w:sz w:val="26"/>
-          <w:szCs w:val="26"/>
-        </w:rPr>
-        <w:t>PHP also gain attractions from software frameworks, as well as on server-side scripting.</w:t>
-      </w:r>
-    </w:p>
-    <w:p>
-      <w:pPr>
-        <w:widowControl w:val="0"/>
-        <w:autoSpaceDE w:val="0"/>
-        <w:autoSpaceDN w:val="0"/>
-        <w:adjustRightInd w:val="0"/>
-        <w:ind w:left="-1080"/>
-        <w:rPr>
-          <w:rFonts w:eastAsia="SimSun" w:hint="eastAsia"/>
-          <w:b/>
-          <w:bCs/>
-          <w:sz w:val="26"/>
-          <w:szCs w:val="26"/>
-        </w:rPr>
-      </w:pPr>
-    </w:p>
-    <w:p>
-      <w:pPr>
-        <w:widowControl w:val="0"/>
-        <w:autoSpaceDE w:val="0"/>
-        <w:autoSpaceDN w:val="0"/>
-        <w:adjustRightInd w:val="0"/>
-        <w:ind w:left="-1080"/>
-        <w:rPr>
-          <w:rFonts w:eastAsia="SimSun" w:hint="eastAsia"/>
-          <w:b/>
-          <w:bCs/>
-          <w:sz w:val="26"/>
-          <w:szCs w:val="26"/>
-        </w:rPr>
-      </w:pPr>
-      <w:r>
-        <w:rPr>
-          <w:rFonts w:eastAsia="SimSun" w:hint="eastAsia"/>
-          <w:b/>
-          <w:bCs/>
-          <w:sz w:val="26"/>
-          <w:szCs w:val="26"/>
-        </w:rPr>
-        <w:t>5</w:t>
-      </w:r>
-      <w:r>
-        <w:rPr>
-          <w:rFonts w:eastAsia="SimSun" w:hint="eastAsia"/>
-          <w:b/>
-          <w:bCs/>
-          <w:sz w:val="26"/>
-          <w:szCs w:val="26"/>
-        </w:rPr>
-        <w:t>. Javascript</w:t>
-      </w:r>
-    </w:p>
-    <w:p>
-      <w:pPr>
-        <w:widowControl w:val="0"/>
-        <w:autoSpaceDE w:val="0"/>
-        <w:autoSpaceDN w:val="0"/>
-        <w:adjustRightInd w:val="0"/>
-        <w:ind w:left="-1080"/>
-        <w:rPr>
-          <w:rFonts w:eastAsia="SimSun" w:hint="eastAsia"/>
-          <w:b/>
-          <w:bCs/>
-          <w:sz w:val="26"/>
-          <w:szCs w:val="26"/>
-        </w:rPr>
-      </w:pPr>
-      <w:r>
-        <w:rPr>
-          <w:rFonts w:eastAsia="SimSun" w:hint="eastAsia"/>
-          <w:b/>
-          <w:bCs/>
-          <w:sz w:val="26"/>
-          <w:szCs w:val="26"/>
-        </w:rPr>
-        <w:t>Javascript was also the most popular front-end programming language used. It can be embedded in HTML file natively</w:t>
+        <w:t xml:space="preserve"> was also the most popular front-end programming language used. It can be embedded in HTML file natively</w:t>
       </w:r>
       <w:r>
         <w:rPr>
@@ -7335,12 +7621,14 @@
         <w:t xml:space="preserve">. This model allows the consumer to make payments to multiple billers that are pre-registered to receive payments.  </w:t>
       </w:r>
       <w:hyperlink r:id="rId18" w:history="1">
+        <w:proofErr w:type="spellStart"/>
         <w:r>
           <w:rPr>
             <w:rFonts w:ascii="Palatino Linotype" w:hAnsi="Palatino Linotype" w:cs="Palatino Linotype"/>
           </w:rPr>
           <w:t>CheckFree</w:t>
         </w:r>
+        <w:proofErr w:type="spellEnd"/>
       </w:hyperlink>
       <w:r>
         <w:rPr>
@@ -7363,12 +7651,14 @@
         <w:t>, is a popular example of an aggregator in the United States. An example in the UK is </w:t>
       </w:r>
       <w:hyperlink r:id="rId20" w:history="1">
+        <w:proofErr w:type="spellStart"/>
         <w:r>
           <w:rPr>
             <w:rFonts w:ascii="Palatino Linotype" w:hAnsi="Palatino Linotype" w:cs="Palatino Linotype"/>
           </w:rPr>
           <w:t>OneVu</w:t>
         </w:r>
+        <w:proofErr w:type="spellEnd"/>
       </w:hyperlink>
       <w:r>
         <w:rPr>
@@ -7607,6 +7897,9 @@
         <w:gridCol w:w="852"/>
       </w:tblGrid>
       <w:tr>
+        <w:trPr>
+          <w:trHeight w:val="353"/>
+        </w:trPr>
         <w:tc>
           <w:tcPr>
             <w:tcW w:w="853" w:type="dxa"/>
@@ -8007,6 +8300,9 @@
         </w:tc>
       </w:tr>
       <w:tr>
+        <w:trPr>
+          <w:trHeight w:val="228"/>
+        </w:trPr>
         <w:tc>
           <w:tcPr>
             <w:tcW w:w="853" w:type="dxa"/>
@@ -8037,30 +8333,7 @@
                 <w:szCs w:val="24"/>
               </w:rPr>
             </w:pPr>
-          </w:p>
-        </w:tc>
-        <w:tc>
-          <w:tcPr>
-            <w:tcW w:w="853" w:type="dxa"/>
-            <w:tcBorders>
-              <w:top w:val="single" w:sz="4" w:space="0" w:color="auto"/>
-              <w:left w:val="single" w:sz="4" w:space="0" w:color="auto"/>
-              <w:bottom w:val="single" w:sz="4" w:space="0" w:color="auto"/>
-              <w:right w:val="single" w:sz="4" w:space="0" w:color="auto"/>
-            </w:tcBorders>
-            <w:tcMar>
-              <w:top w:w="0" w:type="dxa"/>
-              <w:right w:w="0" w:type="dxa"/>
-            </w:tcMar>
-            <w:vAlign w:val="center"/>
-          </w:tcPr>
-          <w:p>
-            <w:pPr>
-              <w:widowControl w:val="0"/>
-              <w:autoSpaceDE w:val="0"/>
-              <w:autoSpaceDN w:val="0"/>
-              <w:adjustRightInd w:val="0"/>
-              <w:jc w:val="center"/>
+            <w:r>
               <w:rPr>
                 <w:rFonts w:eastAsia="SimSun"/>
                 <w:b/>
@@ -8069,12 +8342,13 @@
                 <w:sz w:val="24"/>
                 <w:szCs w:val="24"/>
               </w:rPr>
-            </w:pPr>
-          </w:p>
-        </w:tc>
-        <w:tc>
-          <w:tcPr>
-            <w:tcW w:w="852" w:type="dxa"/>
+              <w:t>D</w:t>
+            </w:r>
+          </w:p>
+        </w:tc>
+        <w:tc>
+          <w:tcPr>
+            <w:tcW w:w="853" w:type="dxa"/>
             <w:tcBorders>
               <w:top w:val="single" w:sz="4" w:space="0" w:color="auto"/>
               <w:left w:val="single" w:sz="4" w:space="0" w:color="auto"/>
@@ -8103,30 +8377,7 @@
                 <w:szCs w:val="24"/>
               </w:rPr>
             </w:pPr>
-          </w:p>
-        </w:tc>
-        <w:tc>
-          <w:tcPr>
-            <w:tcW w:w="852" w:type="dxa"/>
-            <w:tcBorders>
-              <w:top w:val="single" w:sz="4" w:space="0" w:color="auto"/>
-              <w:left w:val="single" w:sz="4" w:space="0" w:color="auto"/>
-              <w:bottom w:val="single" w:sz="4" w:space="0" w:color="auto"/>
-              <w:right w:val="single" w:sz="4" w:space="0" w:color="auto"/>
-            </w:tcBorders>
-            <w:tcMar>
-              <w:top w:w="0" w:type="dxa"/>
-              <w:right w:w="0" w:type="dxa"/>
-            </w:tcMar>
-            <w:vAlign w:val="center"/>
-          </w:tcPr>
-          <w:p>
-            <w:pPr>
-              <w:widowControl w:val="0"/>
-              <w:autoSpaceDE w:val="0"/>
-              <w:autoSpaceDN w:val="0"/>
-              <w:adjustRightInd w:val="0"/>
-              <w:jc w:val="center"/>
+            <w:r>
               <w:rPr>
                 <w:rFonts w:eastAsia="SimSun"/>
                 <w:b/>
@@ -8135,7 +8386,8 @@
                 <w:sz w:val="24"/>
                 <w:szCs w:val="24"/>
               </w:rPr>
-            </w:pPr>
+              <w:t>D</w:t>
+            </w:r>
           </w:p>
         </w:tc>
         <w:tc>
@@ -8169,30 +8421,7 @@
                 <w:szCs w:val="24"/>
               </w:rPr>
             </w:pPr>
-          </w:p>
-        </w:tc>
-        <w:tc>
-          <w:tcPr>
-            <w:tcW w:w="852" w:type="dxa"/>
-            <w:tcBorders>
-              <w:top w:val="single" w:sz="4" w:space="0" w:color="auto"/>
-              <w:left w:val="single" w:sz="4" w:space="0" w:color="auto"/>
-              <w:bottom w:val="single" w:sz="4" w:space="0" w:color="auto"/>
-              <w:right w:val="single" w:sz="4" w:space="0" w:color="auto"/>
-            </w:tcBorders>
-            <w:tcMar>
-              <w:top w:w="0" w:type="dxa"/>
-              <w:right w:w="0" w:type="dxa"/>
-            </w:tcMar>
-            <w:vAlign w:val="center"/>
-          </w:tcPr>
-          <w:p>
-            <w:pPr>
-              <w:widowControl w:val="0"/>
-              <w:autoSpaceDE w:val="0"/>
-              <w:autoSpaceDN w:val="0"/>
-              <w:adjustRightInd w:val="0"/>
-              <w:jc w:val="center"/>
+            <w:r>
               <w:rPr>
                 <w:rFonts w:eastAsia="SimSun"/>
                 <w:b/>
@@ -8201,7 +8430,8 @@
                 <w:sz w:val="24"/>
                 <w:szCs w:val="24"/>
               </w:rPr>
-            </w:pPr>
+              <w:t>C</w:t>
+            </w:r>
           </w:p>
         </w:tc>
         <w:tc>
@@ -8235,30 +8465,7 @@
                 <w:szCs w:val="24"/>
               </w:rPr>
             </w:pPr>
-          </w:p>
-        </w:tc>
-        <w:tc>
-          <w:tcPr>
-            <w:tcW w:w="852" w:type="dxa"/>
-            <w:tcBorders>
-              <w:top w:val="single" w:sz="4" w:space="0" w:color="auto"/>
-              <w:left w:val="single" w:sz="4" w:space="0" w:color="auto"/>
-              <w:bottom w:val="single" w:sz="4" w:space="0" w:color="auto"/>
-              <w:right w:val="single" w:sz="4" w:space="0" w:color="auto"/>
-            </w:tcBorders>
-            <w:tcMar>
-              <w:top w:w="0" w:type="dxa"/>
-              <w:right w:w="0" w:type="dxa"/>
-            </w:tcMar>
-            <w:vAlign w:val="center"/>
-          </w:tcPr>
-          <w:p>
-            <w:pPr>
-              <w:widowControl w:val="0"/>
-              <w:autoSpaceDE w:val="0"/>
-              <w:autoSpaceDN w:val="0"/>
-              <w:adjustRightInd w:val="0"/>
-              <w:jc w:val="center"/>
+            <w:r>
               <w:rPr>
                 <w:rFonts w:eastAsia="SimSun"/>
                 <w:b/>
@@ -8267,7 +8474,8 @@
                 <w:sz w:val="24"/>
                 <w:szCs w:val="24"/>
               </w:rPr>
-            </w:pPr>
+              <w:t>D</w:t>
+            </w:r>
           </w:p>
         </w:tc>
         <w:tc>
@@ -8301,29 +8509,7 @@
                 <w:szCs w:val="24"/>
               </w:rPr>
             </w:pPr>
-          </w:p>
-        </w:tc>
-        <w:tc>
-          <w:tcPr>
-            <w:tcW w:w="852" w:type="dxa"/>
-            <w:tcBorders>
-              <w:top w:val="single" w:sz="4" w:space="0" w:color="auto"/>
-              <w:left w:val="single" w:sz="4" w:space="0" w:color="auto"/>
-              <w:bottom w:val="single" w:sz="4" w:space="0" w:color="auto"/>
-            </w:tcBorders>
-            <w:tcMar>
-              <w:top w:w="0" w:type="dxa"/>
-              <w:right w:w="0" w:type="dxa"/>
-            </w:tcMar>
-            <w:vAlign w:val="center"/>
-          </w:tcPr>
-          <w:p>
-            <w:pPr>
-              <w:widowControl w:val="0"/>
-              <w:autoSpaceDE w:val="0"/>
-              <w:autoSpaceDN w:val="0"/>
-              <w:adjustRightInd w:val="0"/>
-              <w:jc w:val="center"/>
+            <w:r>
               <w:rPr>
                 <w:rFonts w:eastAsia="SimSun"/>
                 <w:b/>
@@ -8332,7 +8518,227 @@
                 <w:sz w:val="24"/>
                 <w:szCs w:val="24"/>
               </w:rPr>
-            </w:pPr>
+              <w:t>D</w:t>
+            </w:r>
+          </w:p>
+        </w:tc>
+        <w:tc>
+          <w:tcPr>
+            <w:tcW w:w="852" w:type="dxa"/>
+            <w:tcBorders>
+              <w:top w:val="single" w:sz="4" w:space="0" w:color="auto"/>
+              <w:left w:val="single" w:sz="4" w:space="0" w:color="auto"/>
+              <w:bottom w:val="single" w:sz="4" w:space="0" w:color="auto"/>
+              <w:right w:val="single" w:sz="4" w:space="0" w:color="auto"/>
+            </w:tcBorders>
+            <w:tcMar>
+              <w:top w:w="0" w:type="dxa"/>
+              <w:right w:w="0" w:type="dxa"/>
+            </w:tcMar>
+            <w:vAlign w:val="center"/>
+          </w:tcPr>
+          <w:p>
+            <w:pPr>
+              <w:widowControl w:val="0"/>
+              <w:autoSpaceDE w:val="0"/>
+              <w:autoSpaceDN w:val="0"/>
+              <w:adjustRightInd w:val="0"/>
+              <w:jc w:val="center"/>
+              <w:rPr>
+                <w:rFonts w:eastAsia="SimSun"/>
+                <w:b/>
+                <w:bCs/>
+                <w:kern w:val="1"/>
+                <w:sz w:val="24"/>
+                <w:szCs w:val="24"/>
+              </w:rPr>
+            </w:pPr>
+            <w:r>
+              <w:rPr>
+                <w:rFonts w:eastAsia="SimSun"/>
+                <w:b/>
+                <w:bCs/>
+                <w:kern w:val="1"/>
+                <w:sz w:val="24"/>
+                <w:szCs w:val="24"/>
+              </w:rPr>
+              <w:t>B</w:t>
+            </w:r>
+          </w:p>
+        </w:tc>
+        <w:tc>
+          <w:tcPr>
+            <w:tcW w:w="852" w:type="dxa"/>
+            <w:tcBorders>
+              <w:top w:val="single" w:sz="4" w:space="0" w:color="auto"/>
+              <w:left w:val="single" w:sz="4" w:space="0" w:color="auto"/>
+              <w:bottom w:val="single" w:sz="4" w:space="0" w:color="auto"/>
+              <w:right w:val="single" w:sz="4" w:space="0" w:color="auto"/>
+            </w:tcBorders>
+            <w:tcMar>
+              <w:top w:w="0" w:type="dxa"/>
+              <w:right w:w="0" w:type="dxa"/>
+            </w:tcMar>
+            <w:vAlign w:val="center"/>
+          </w:tcPr>
+          <w:p>
+            <w:pPr>
+              <w:widowControl w:val="0"/>
+              <w:autoSpaceDE w:val="0"/>
+              <w:autoSpaceDN w:val="0"/>
+              <w:adjustRightInd w:val="0"/>
+              <w:jc w:val="center"/>
+              <w:rPr>
+                <w:rFonts w:eastAsia="SimSun"/>
+                <w:b/>
+                <w:bCs/>
+                <w:kern w:val="1"/>
+                <w:sz w:val="24"/>
+                <w:szCs w:val="24"/>
+              </w:rPr>
+            </w:pPr>
+            <w:r>
+              <w:rPr>
+                <w:rFonts w:eastAsia="SimSun"/>
+                <w:b/>
+                <w:bCs/>
+                <w:kern w:val="1"/>
+                <w:sz w:val="24"/>
+                <w:szCs w:val="24"/>
+              </w:rPr>
+              <w:t>D</w:t>
+            </w:r>
+          </w:p>
+        </w:tc>
+        <w:tc>
+          <w:tcPr>
+            <w:tcW w:w="852" w:type="dxa"/>
+            <w:tcBorders>
+              <w:top w:val="single" w:sz="4" w:space="0" w:color="auto"/>
+              <w:left w:val="single" w:sz="4" w:space="0" w:color="auto"/>
+              <w:bottom w:val="single" w:sz="4" w:space="0" w:color="auto"/>
+              <w:right w:val="single" w:sz="4" w:space="0" w:color="auto"/>
+            </w:tcBorders>
+            <w:tcMar>
+              <w:top w:w="0" w:type="dxa"/>
+              <w:right w:w="0" w:type="dxa"/>
+            </w:tcMar>
+            <w:vAlign w:val="center"/>
+          </w:tcPr>
+          <w:p>
+            <w:pPr>
+              <w:widowControl w:val="0"/>
+              <w:autoSpaceDE w:val="0"/>
+              <w:autoSpaceDN w:val="0"/>
+              <w:adjustRightInd w:val="0"/>
+              <w:jc w:val="center"/>
+              <w:rPr>
+                <w:rFonts w:eastAsia="SimSun"/>
+                <w:b/>
+                <w:bCs/>
+                <w:kern w:val="1"/>
+                <w:sz w:val="24"/>
+                <w:szCs w:val="24"/>
+              </w:rPr>
+            </w:pPr>
+            <w:r>
+              <w:rPr>
+                <w:rFonts w:eastAsia="SimSun"/>
+                <w:b/>
+                <w:bCs/>
+                <w:kern w:val="1"/>
+                <w:sz w:val="24"/>
+                <w:szCs w:val="24"/>
+              </w:rPr>
+              <w:t>C</w:t>
+            </w:r>
+          </w:p>
+        </w:tc>
+        <w:tc>
+          <w:tcPr>
+            <w:tcW w:w="852" w:type="dxa"/>
+            <w:tcBorders>
+              <w:top w:val="single" w:sz="4" w:space="0" w:color="auto"/>
+              <w:left w:val="single" w:sz="4" w:space="0" w:color="auto"/>
+              <w:bottom w:val="single" w:sz="4" w:space="0" w:color="auto"/>
+              <w:right w:val="single" w:sz="4" w:space="0" w:color="auto"/>
+            </w:tcBorders>
+            <w:tcMar>
+              <w:top w:w="0" w:type="dxa"/>
+              <w:right w:w="0" w:type="dxa"/>
+            </w:tcMar>
+            <w:vAlign w:val="center"/>
+          </w:tcPr>
+          <w:p>
+            <w:pPr>
+              <w:widowControl w:val="0"/>
+              <w:autoSpaceDE w:val="0"/>
+              <w:autoSpaceDN w:val="0"/>
+              <w:adjustRightInd w:val="0"/>
+              <w:jc w:val="center"/>
+              <w:rPr>
+                <w:rFonts w:eastAsia="SimSun"/>
+                <w:b/>
+                <w:bCs/>
+                <w:kern w:val="1"/>
+                <w:sz w:val="24"/>
+                <w:szCs w:val="24"/>
+              </w:rPr>
+            </w:pPr>
+            <w:r>
+              <w:rPr>
+                <w:rFonts w:eastAsia="SimSun"/>
+                <w:b/>
+                <w:bCs/>
+                <w:kern w:val="1"/>
+                <w:sz w:val="24"/>
+                <w:szCs w:val="24"/>
+              </w:rPr>
+              <w:t>D</w:t>
+            </w:r>
+          </w:p>
+        </w:tc>
+        <w:tc>
+          <w:tcPr>
+            <w:tcW w:w="852" w:type="dxa"/>
+            <w:tcBorders>
+              <w:top w:val="single" w:sz="4" w:space="0" w:color="auto"/>
+              <w:left w:val="single" w:sz="4" w:space="0" w:color="auto"/>
+              <w:bottom w:val="single" w:sz="4" w:space="0" w:color="auto"/>
+            </w:tcBorders>
+            <w:tcMar>
+              <w:top w:w="0" w:type="dxa"/>
+              <w:right w:w="0" w:type="dxa"/>
+            </w:tcMar>
+            <w:vAlign w:val="center"/>
+          </w:tcPr>
+          <w:p>
+            <w:pPr>
+              <w:widowControl w:val="0"/>
+              <w:autoSpaceDE w:val="0"/>
+              <w:autoSpaceDN w:val="0"/>
+              <w:adjustRightInd w:val="0"/>
+              <w:jc w:val="center"/>
+              <w:rPr>
+                <w:rFonts w:eastAsia="SimSun"/>
+                <w:b/>
+                <w:bCs/>
+                <w:kern w:val="1"/>
+                <w:sz w:val="24"/>
+                <w:szCs w:val="24"/>
+              </w:rPr>
+            </w:pPr>
+            <w:r>
+              <w:rPr>
+                <w:rFonts w:eastAsia="SimSun"/>
+                <w:b/>
+                <w:bCs/>
+                <w:kern w:val="1"/>
+                <w:sz w:val="24"/>
+                <w:szCs w:val="24"/>
+              </w:rPr>
+              <w:t>D</w:t>
+            </w:r>
           </w:p>
         </w:tc>
       </w:tr>
@@ -8808,30 +9214,7 @@
                 <w:szCs w:val="24"/>
               </w:rPr>
             </w:pPr>
-          </w:p>
-        </w:tc>
-        <w:tc>
-          <w:tcPr>
-            <w:tcW w:w="853" w:type="dxa"/>
-            <w:tcBorders>
-              <w:top w:val="single" w:sz="4" w:space="0" w:color="auto"/>
-              <w:left w:val="single" w:sz="4" w:space="0" w:color="auto"/>
-              <w:bottom w:val="single" w:sz="4" w:space="0" w:color="auto"/>
-              <w:right w:val="single" w:sz="4" w:space="0" w:color="auto"/>
-            </w:tcBorders>
-            <w:tcMar>
-              <w:top w:w="0" w:type="dxa"/>
-              <w:right w:w="0" w:type="dxa"/>
-            </w:tcMar>
-            <w:vAlign w:val="center"/>
-          </w:tcPr>
-          <w:p>
-            <w:pPr>
-              <w:widowControl w:val="0"/>
-              <w:autoSpaceDE w:val="0"/>
-              <w:autoSpaceDN w:val="0"/>
-              <w:adjustRightInd w:val="0"/>
-              <w:jc w:val="center"/>
+            <w:r>
               <w:rPr>
                 <w:rFonts w:eastAsia="SimSun"/>
                 <w:b/>
@@ -8840,12 +9223,13 @@
                 <w:sz w:val="24"/>
                 <w:szCs w:val="24"/>
               </w:rPr>
-            </w:pPr>
-          </w:p>
-        </w:tc>
-        <w:tc>
-          <w:tcPr>
-            <w:tcW w:w="852" w:type="dxa"/>
+              <w:t>A</w:t>
+            </w:r>
+          </w:p>
+        </w:tc>
+        <w:tc>
+          <w:tcPr>
+            <w:tcW w:w="853" w:type="dxa"/>
             <w:tcBorders>
               <w:top w:val="single" w:sz="4" w:space="0" w:color="auto"/>
               <w:left w:val="single" w:sz="4" w:space="0" w:color="auto"/>
@@ -8874,30 +9258,7 @@
                 <w:szCs w:val="24"/>
               </w:rPr>
             </w:pPr>
-          </w:p>
-        </w:tc>
-        <w:tc>
-          <w:tcPr>
-            <w:tcW w:w="852" w:type="dxa"/>
-            <w:tcBorders>
-              <w:top w:val="single" w:sz="4" w:space="0" w:color="auto"/>
-              <w:left w:val="single" w:sz="4" w:space="0" w:color="auto"/>
-              <w:bottom w:val="single" w:sz="4" w:space="0" w:color="auto"/>
-              <w:right w:val="single" w:sz="4" w:space="0" w:color="auto"/>
-            </w:tcBorders>
-            <w:tcMar>
-              <w:top w:w="0" w:type="dxa"/>
-              <w:right w:w="0" w:type="dxa"/>
-            </w:tcMar>
-            <w:vAlign w:val="center"/>
-          </w:tcPr>
-          <w:p>
-            <w:pPr>
-              <w:widowControl w:val="0"/>
-              <w:autoSpaceDE w:val="0"/>
-              <w:autoSpaceDN w:val="0"/>
-              <w:adjustRightInd w:val="0"/>
-              <w:jc w:val="center"/>
+            <w:r>
               <w:rPr>
                 <w:rFonts w:eastAsia="SimSun"/>
                 <w:b/>
@@ -8906,7 +9267,8 @@
                 <w:sz w:val="24"/>
                 <w:szCs w:val="24"/>
               </w:rPr>
-            </w:pPr>
+              <w:t>C</w:t>
+            </w:r>
           </w:p>
         </w:tc>
         <w:tc>
@@ -8940,30 +9302,7 @@
                 <w:szCs w:val="24"/>
               </w:rPr>
             </w:pPr>
-          </w:p>
-        </w:tc>
-        <w:tc>
-          <w:tcPr>
-            <w:tcW w:w="852" w:type="dxa"/>
-            <w:tcBorders>
-              <w:top w:val="single" w:sz="4" w:space="0" w:color="auto"/>
-              <w:left w:val="single" w:sz="4" w:space="0" w:color="auto"/>
-              <w:bottom w:val="single" w:sz="4" w:space="0" w:color="auto"/>
-              <w:right w:val="single" w:sz="4" w:space="0" w:color="auto"/>
-            </w:tcBorders>
-            <w:tcMar>
-              <w:top w:w="0" w:type="dxa"/>
-              <w:right w:w="0" w:type="dxa"/>
-            </w:tcMar>
-            <w:vAlign w:val="center"/>
-          </w:tcPr>
-          <w:p>
-            <w:pPr>
-              <w:widowControl w:val="0"/>
-              <w:autoSpaceDE w:val="0"/>
-              <w:autoSpaceDN w:val="0"/>
-              <w:adjustRightInd w:val="0"/>
-              <w:jc w:val="center"/>
+            <w:r>
               <w:rPr>
                 <w:rFonts w:eastAsia="SimSun"/>
                 <w:b/>
@@ -8972,7 +9311,8 @@
                 <w:sz w:val="24"/>
                 <w:szCs w:val="24"/>
               </w:rPr>
-            </w:pPr>
+              <w:t>A</w:t>
+            </w:r>
           </w:p>
         </w:tc>
         <w:tc>
@@ -9006,30 +9346,7 @@
                 <w:szCs w:val="24"/>
               </w:rPr>
             </w:pPr>
-          </w:p>
-        </w:tc>
-        <w:tc>
-          <w:tcPr>
-            <w:tcW w:w="852" w:type="dxa"/>
-            <w:tcBorders>
-              <w:top w:val="single" w:sz="4" w:space="0" w:color="auto"/>
-              <w:left w:val="single" w:sz="4" w:space="0" w:color="auto"/>
-              <w:bottom w:val="single" w:sz="4" w:space="0" w:color="auto"/>
-              <w:right w:val="single" w:sz="4" w:space="0" w:color="auto"/>
-            </w:tcBorders>
-            <w:tcMar>
-              <w:top w:w="0" w:type="dxa"/>
-              <w:right w:w="0" w:type="dxa"/>
-            </w:tcMar>
-            <w:vAlign w:val="center"/>
-          </w:tcPr>
-          <w:p>
-            <w:pPr>
-              <w:widowControl w:val="0"/>
-              <w:autoSpaceDE w:val="0"/>
-              <w:autoSpaceDN w:val="0"/>
-              <w:adjustRightInd w:val="0"/>
-              <w:jc w:val="center"/>
+            <w:r>
               <w:rPr>
                 <w:rFonts w:eastAsia="SimSun"/>
                 <w:b/>
@@ -9038,7 +9355,8 @@
                 <w:sz w:val="24"/>
                 <w:szCs w:val="24"/>
               </w:rPr>
-            </w:pPr>
+              <w:t>C</w:t>
+            </w:r>
           </w:p>
         </w:tc>
         <w:tc>
@@ -9072,29 +9390,7 @@
                 <w:szCs w:val="24"/>
               </w:rPr>
             </w:pPr>
-          </w:p>
-        </w:tc>
-        <w:tc>
-          <w:tcPr>
-            <w:tcW w:w="852" w:type="dxa"/>
-            <w:tcBorders>
-              <w:top w:val="single" w:sz="4" w:space="0" w:color="auto"/>
-              <w:left w:val="single" w:sz="4" w:space="0" w:color="auto"/>
-              <w:bottom w:val="single" w:sz="4" w:space="0" w:color="auto"/>
-            </w:tcBorders>
-            <w:tcMar>
-              <w:top w:w="0" w:type="dxa"/>
-              <w:right w:w="0" w:type="dxa"/>
-            </w:tcMar>
-            <w:vAlign w:val="center"/>
-          </w:tcPr>
-          <w:p>
-            <w:pPr>
-              <w:widowControl w:val="0"/>
-              <w:autoSpaceDE w:val="0"/>
-              <w:autoSpaceDN w:val="0"/>
-              <w:adjustRightInd w:val="0"/>
-              <w:jc w:val="center"/>
+            <w:r>
               <w:rPr>
                 <w:rFonts w:eastAsia="SimSun"/>
                 <w:b/>
@@ -9103,7 +9399,227 @@
                 <w:sz w:val="24"/>
                 <w:szCs w:val="24"/>
               </w:rPr>
-            </w:pPr>
+              <w:t>B</w:t>
+            </w:r>
+          </w:p>
+        </w:tc>
+        <w:tc>
+          <w:tcPr>
+            <w:tcW w:w="852" w:type="dxa"/>
+            <w:tcBorders>
+              <w:top w:val="single" w:sz="4" w:space="0" w:color="auto"/>
+              <w:left w:val="single" w:sz="4" w:space="0" w:color="auto"/>
+              <w:bottom w:val="single" w:sz="4" w:space="0" w:color="auto"/>
+              <w:right w:val="single" w:sz="4" w:space="0" w:color="auto"/>
+            </w:tcBorders>
+            <w:tcMar>
+              <w:top w:w="0" w:type="dxa"/>
+              <w:right w:w="0" w:type="dxa"/>
+            </w:tcMar>
+            <w:vAlign w:val="center"/>
+          </w:tcPr>
+          <w:p>
+            <w:pPr>
+              <w:widowControl w:val="0"/>
+              <w:autoSpaceDE w:val="0"/>
+              <w:autoSpaceDN w:val="0"/>
+              <w:adjustRightInd w:val="0"/>
+              <w:jc w:val="center"/>
+              <w:rPr>
+                <w:rFonts w:eastAsia="SimSun"/>
+                <w:b/>
+                <w:bCs/>
+                <w:kern w:val="1"/>
+                <w:sz w:val="24"/>
+                <w:szCs w:val="24"/>
+              </w:rPr>
+            </w:pPr>
+            <w:r>
+              <w:rPr>
+                <w:rFonts w:eastAsia="SimSun"/>
+                <w:b/>
+                <w:bCs/>
+                <w:kern w:val="1"/>
+                <w:sz w:val="24"/>
+                <w:szCs w:val="24"/>
+              </w:rPr>
+              <w:t>A</w:t>
+            </w:r>
+          </w:p>
+        </w:tc>
+        <w:tc>
+          <w:tcPr>
+            <w:tcW w:w="852" w:type="dxa"/>
+            <w:tcBorders>
+              <w:top w:val="single" w:sz="4" w:space="0" w:color="auto"/>
+              <w:left w:val="single" w:sz="4" w:space="0" w:color="auto"/>
+              <w:bottom w:val="single" w:sz="4" w:space="0" w:color="auto"/>
+              <w:right w:val="single" w:sz="4" w:space="0" w:color="auto"/>
+            </w:tcBorders>
+            <w:tcMar>
+              <w:top w:w="0" w:type="dxa"/>
+              <w:right w:w="0" w:type="dxa"/>
+            </w:tcMar>
+            <w:vAlign w:val="center"/>
+          </w:tcPr>
+          <w:p>
+            <w:pPr>
+              <w:widowControl w:val="0"/>
+              <w:autoSpaceDE w:val="0"/>
+              <w:autoSpaceDN w:val="0"/>
+              <w:adjustRightInd w:val="0"/>
+              <w:jc w:val="center"/>
+              <w:rPr>
+                <w:rFonts w:eastAsia="SimSun"/>
+                <w:b/>
+                <w:bCs/>
+                <w:kern w:val="1"/>
+                <w:sz w:val="24"/>
+                <w:szCs w:val="24"/>
+              </w:rPr>
+            </w:pPr>
+            <w:r>
+              <w:rPr>
+                <w:rFonts w:eastAsia="SimSun"/>
+                <w:b/>
+                <w:bCs/>
+                <w:kern w:val="1"/>
+                <w:sz w:val="24"/>
+                <w:szCs w:val="24"/>
+              </w:rPr>
+              <w:t>B</w:t>
+            </w:r>
+          </w:p>
+        </w:tc>
+        <w:tc>
+          <w:tcPr>
+            <w:tcW w:w="852" w:type="dxa"/>
+            <w:tcBorders>
+              <w:top w:val="single" w:sz="4" w:space="0" w:color="auto"/>
+              <w:left w:val="single" w:sz="4" w:space="0" w:color="auto"/>
+              <w:bottom w:val="single" w:sz="4" w:space="0" w:color="auto"/>
+              <w:right w:val="single" w:sz="4" w:space="0" w:color="auto"/>
+            </w:tcBorders>
+            <w:tcMar>
+              <w:top w:w="0" w:type="dxa"/>
+              <w:right w:w="0" w:type="dxa"/>
+            </w:tcMar>
+            <w:vAlign w:val="center"/>
+          </w:tcPr>
+          <w:p>
+            <w:pPr>
+              <w:widowControl w:val="0"/>
+              <w:autoSpaceDE w:val="0"/>
+              <w:autoSpaceDN w:val="0"/>
+              <w:adjustRightInd w:val="0"/>
+              <w:jc w:val="center"/>
+              <w:rPr>
+                <w:rFonts w:eastAsia="SimSun"/>
+                <w:b/>
+                <w:bCs/>
+                <w:kern w:val="1"/>
+                <w:sz w:val="24"/>
+                <w:szCs w:val="24"/>
+              </w:rPr>
+            </w:pPr>
+            <w:r>
+              <w:rPr>
+                <w:rFonts w:eastAsia="SimSun"/>
+                <w:b/>
+                <w:bCs/>
+                <w:kern w:val="1"/>
+                <w:sz w:val="24"/>
+                <w:szCs w:val="24"/>
+              </w:rPr>
+              <w:t>B</w:t>
+            </w:r>
+          </w:p>
+        </w:tc>
+        <w:tc>
+          <w:tcPr>
+            <w:tcW w:w="852" w:type="dxa"/>
+            <w:tcBorders>
+              <w:top w:val="single" w:sz="4" w:space="0" w:color="auto"/>
+              <w:left w:val="single" w:sz="4" w:space="0" w:color="auto"/>
+              <w:bottom w:val="single" w:sz="4" w:space="0" w:color="auto"/>
+              <w:right w:val="single" w:sz="4" w:space="0" w:color="auto"/>
+            </w:tcBorders>
+            <w:tcMar>
+              <w:top w:w="0" w:type="dxa"/>
+              <w:right w:w="0" w:type="dxa"/>
+            </w:tcMar>
+            <w:vAlign w:val="center"/>
+          </w:tcPr>
+          <w:p>
+            <w:pPr>
+              <w:widowControl w:val="0"/>
+              <w:autoSpaceDE w:val="0"/>
+              <w:autoSpaceDN w:val="0"/>
+              <w:adjustRightInd w:val="0"/>
+              <w:jc w:val="center"/>
+              <w:rPr>
+                <w:rFonts w:eastAsia="SimSun"/>
+                <w:b/>
+                <w:bCs/>
+                <w:kern w:val="1"/>
+                <w:sz w:val="24"/>
+                <w:szCs w:val="24"/>
+              </w:rPr>
+            </w:pPr>
+            <w:r>
+              <w:rPr>
+                <w:rFonts w:eastAsia="SimSun"/>
+                <w:b/>
+                <w:bCs/>
+                <w:kern w:val="1"/>
+                <w:sz w:val="24"/>
+                <w:szCs w:val="24"/>
+              </w:rPr>
+              <w:t>D</w:t>
+            </w:r>
+          </w:p>
+        </w:tc>
+        <w:tc>
+          <w:tcPr>
+            <w:tcW w:w="852" w:type="dxa"/>
+            <w:tcBorders>
+              <w:top w:val="single" w:sz="4" w:space="0" w:color="auto"/>
+              <w:left w:val="single" w:sz="4" w:space="0" w:color="auto"/>
+              <w:bottom w:val="single" w:sz="4" w:space="0" w:color="auto"/>
+            </w:tcBorders>
+            <w:tcMar>
+              <w:top w:w="0" w:type="dxa"/>
+              <w:right w:w="0" w:type="dxa"/>
+            </w:tcMar>
+            <w:vAlign w:val="center"/>
+          </w:tcPr>
+          <w:p>
+            <w:pPr>
+              <w:widowControl w:val="0"/>
+              <w:autoSpaceDE w:val="0"/>
+              <w:autoSpaceDN w:val="0"/>
+              <w:adjustRightInd w:val="0"/>
+              <w:jc w:val="center"/>
+              <w:rPr>
+                <w:rFonts w:eastAsia="SimSun"/>
+                <w:b/>
+                <w:bCs/>
+                <w:kern w:val="1"/>
+                <w:sz w:val="24"/>
+                <w:szCs w:val="24"/>
+              </w:rPr>
+            </w:pPr>
+            <w:r>
+              <w:rPr>
+                <w:rFonts w:eastAsia="SimSun"/>
+                <w:b/>
+                <w:bCs/>
+                <w:kern w:val="1"/>
+                <w:sz w:val="24"/>
+                <w:szCs w:val="24"/>
+              </w:rPr>
+              <w:t>B</w:t>
+            </w:r>
           </w:p>
         </w:tc>
       </w:tr>
@@ -9544,118 +10060,384 @@
           <w:szCs w:val="26"/>
         </w:rPr>
       </w:pPr>
-    </w:p>
-    <w:p>
-      <w:pPr>
-        <w:widowControl w:val="0"/>
-        <w:autoSpaceDE w:val="0"/>
-        <w:autoSpaceDN w:val="0"/>
-        <w:adjustRightInd w:val="0"/>
-        <w:ind w:left="-1080"/>
-        <w:rPr>
-          <w:rFonts w:eastAsia="SimSun"/>
-          <w:b/>
-          <w:bCs/>
-          <w:sz w:val="26"/>
-          <w:szCs w:val="26"/>
-        </w:rPr>
-      </w:pPr>
-    </w:p>
-    <w:p>
-      <w:pPr>
-        <w:widowControl w:val="0"/>
-        <w:autoSpaceDE w:val="0"/>
-        <w:autoSpaceDN w:val="0"/>
-        <w:adjustRightInd w:val="0"/>
-        <w:ind w:left="-1080"/>
-        <w:rPr>
-          <w:rFonts w:eastAsia="SimSun"/>
-          <w:b/>
-          <w:bCs/>
-          <w:sz w:val="26"/>
-          <w:szCs w:val="26"/>
-        </w:rPr>
-      </w:pPr>
-    </w:p>
-    <w:p>
-      <w:pPr>
-        <w:widowControl w:val="0"/>
-        <w:autoSpaceDE w:val="0"/>
-        <w:autoSpaceDN w:val="0"/>
-        <w:adjustRightInd w:val="0"/>
-        <w:ind w:left="-1080"/>
-        <w:rPr>
-          <w:rFonts w:eastAsia="SimSun"/>
-          <w:b/>
-          <w:bCs/>
-          <w:sz w:val="26"/>
-          <w:szCs w:val="26"/>
-        </w:rPr>
-      </w:pPr>
-    </w:p>
-    <w:p>
-      <w:pPr>
-        <w:widowControl w:val="0"/>
-        <w:autoSpaceDE w:val="0"/>
-        <w:autoSpaceDN w:val="0"/>
-        <w:adjustRightInd w:val="0"/>
-        <w:ind w:left="-1080"/>
-        <w:rPr>
-          <w:rFonts w:eastAsia="SimSun"/>
-          <w:b/>
-          <w:bCs/>
-          <w:sz w:val="26"/>
-          <w:szCs w:val="26"/>
-        </w:rPr>
-      </w:pPr>
-    </w:p>
-    <w:p>
-      <w:pPr>
-        <w:widowControl w:val="0"/>
-        <w:autoSpaceDE w:val="0"/>
-        <w:autoSpaceDN w:val="0"/>
-        <w:adjustRightInd w:val="0"/>
-        <w:ind w:left="-1080"/>
-        <w:rPr>
-          <w:rFonts w:eastAsia="SimSun"/>
-          <w:b/>
-          <w:bCs/>
-          <w:sz w:val="26"/>
-          <w:szCs w:val="26"/>
-        </w:rPr>
-      </w:pPr>
-    </w:p>
-    <w:p>
-      <w:pPr>
-        <w:widowControl w:val="0"/>
-        <w:autoSpaceDE w:val="0"/>
-        <w:autoSpaceDN w:val="0"/>
-        <w:adjustRightInd w:val="0"/>
-        <w:ind w:left="-1080"/>
-        <w:rPr>
-          <w:rFonts w:eastAsia="SimSun"/>
-          <w:b/>
-          <w:bCs/>
-          <w:sz w:val="26"/>
-          <w:szCs w:val="26"/>
-        </w:rPr>
-      </w:pPr>
-    </w:p>
-    <w:p>
-      <w:pPr>
-        <w:widowControl w:val="0"/>
-        <w:autoSpaceDE w:val="0"/>
-        <w:autoSpaceDN w:val="0"/>
-        <w:adjustRightInd w:val="0"/>
-        <w:ind w:left="-1080"/>
-        <w:rPr>
-          <w:rFonts w:eastAsia="SimSun"/>
-          <w:b/>
-          <w:bCs/>
-          <w:sz w:val="26"/>
-          <w:szCs w:val="26"/>
-        </w:rPr>
-      </w:pPr>
+      <w:r>
+        <w:rPr>
+          <w:rFonts w:eastAsia="SimSun"/>
+          <w:b/>
+          <w:bCs/>
+          <w:sz w:val="26"/>
+          <w:szCs w:val="26"/>
+        </w:rPr>
+        <w:t>In the first</w:t>
+      </w:r>
+      <w:r>
+        <w:rPr>
+          <w:rFonts w:eastAsia="SimSun"/>
+          <w:b/>
+          <w:bCs/>
+          <w:sz w:val="26"/>
+          <w:szCs w:val="26"/>
+        </w:rPr>
+        <w:t xml:space="preserve"> disruptive stage, disruptors, often funded by new sources of </w:t>
+      </w:r>
+      <w:proofErr w:type="spellStart"/>
+      <w:r>
+        <w:rPr>
+          <w:rFonts w:eastAsia="SimSun"/>
+          <w:b/>
+          <w:bCs/>
+          <w:sz w:val="26"/>
+          <w:szCs w:val="26"/>
+        </w:rPr>
+        <w:t>inance</w:t>
+      </w:r>
+      <w:proofErr w:type="spellEnd"/>
+      <w:r>
+        <w:rPr>
+          <w:rFonts w:eastAsia="SimSun"/>
+          <w:b/>
+          <w:bCs/>
+          <w:sz w:val="26"/>
+          <w:szCs w:val="26"/>
+        </w:rPr>
+        <w:t xml:space="preserve">, introduce new products that's less expansive, less capable and of poorer quality. These products usually </w:t>
+      </w:r>
+      <w:proofErr w:type="gramStart"/>
+      <w:r>
+        <w:rPr>
+          <w:rFonts w:eastAsia="SimSun"/>
+          <w:b/>
+          <w:bCs/>
+          <w:sz w:val="26"/>
+          <w:szCs w:val="26"/>
+        </w:rPr>
+        <w:t>targets</w:t>
+      </w:r>
+      <w:proofErr w:type="gramEnd"/>
+      <w:r>
+        <w:rPr>
+          <w:rFonts w:eastAsia="SimSun"/>
+          <w:b/>
+          <w:bCs/>
+          <w:sz w:val="26"/>
+          <w:szCs w:val="26"/>
+        </w:rPr>
+        <w:t xml:space="preserve"> on a niche in the market that market </w:t>
+      </w:r>
+      <w:proofErr w:type="spellStart"/>
+      <w:r>
+        <w:rPr>
+          <w:rFonts w:eastAsia="SimSun"/>
+          <w:b/>
+          <w:bCs/>
+          <w:sz w:val="26"/>
+          <w:szCs w:val="26"/>
+        </w:rPr>
+        <w:t>dorminants</w:t>
+      </w:r>
+      <w:proofErr w:type="spellEnd"/>
+      <w:r>
+        <w:rPr>
+          <w:rFonts w:eastAsia="SimSun"/>
+          <w:b/>
+          <w:bCs/>
+          <w:sz w:val="26"/>
+          <w:szCs w:val="26"/>
+        </w:rPr>
+        <w:t xml:space="preserve"> do not serve or are unaware of.</w:t>
+      </w:r>
+    </w:p>
+    <w:p>
+      <w:pPr>
+        <w:widowControl w:val="0"/>
+        <w:autoSpaceDE w:val="0"/>
+        <w:autoSpaceDN w:val="0"/>
+        <w:adjustRightInd w:val="0"/>
+        <w:ind w:left="-1080"/>
+        <w:rPr>
+          <w:rFonts w:eastAsia="SimSun"/>
+          <w:b/>
+          <w:bCs/>
+          <w:sz w:val="26"/>
+          <w:szCs w:val="26"/>
+        </w:rPr>
+      </w:pPr>
+    </w:p>
+    <w:p>
+      <w:pPr>
+        <w:widowControl w:val="0"/>
+        <w:autoSpaceDE w:val="0"/>
+        <w:autoSpaceDN w:val="0"/>
+        <w:adjustRightInd w:val="0"/>
+        <w:ind w:left="-1080"/>
+        <w:rPr>
+          <w:rFonts w:eastAsia="SimSun"/>
+          <w:b/>
+          <w:bCs/>
+          <w:sz w:val="26"/>
+          <w:szCs w:val="26"/>
+        </w:rPr>
+      </w:pPr>
+      <w:r>
+        <w:rPr>
+          <w:rFonts w:eastAsia="SimSun"/>
+          <w:b/>
+          <w:bCs/>
+          <w:sz w:val="26"/>
+          <w:szCs w:val="26"/>
+        </w:rPr>
+        <w:t xml:space="preserve">In the second disruptive stage, disruptor </w:t>
+      </w:r>
+      <w:proofErr w:type="spellStart"/>
+      <w:r>
+        <w:rPr>
+          <w:rFonts w:eastAsia="SimSun"/>
+          <w:b/>
+          <w:bCs/>
+          <w:sz w:val="26"/>
+          <w:szCs w:val="26"/>
+        </w:rPr>
+        <w:t>imporve</w:t>
+      </w:r>
+      <w:proofErr w:type="spellEnd"/>
+      <w:r>
+        <w:rPr>
+          <w:rFonts w:eastAsia="SimSun"/>
+          <w:b/>
+          <w:bCs/>
+          <w:sz w:val="26"/>
+          <w:szCs w:val="26"/>
+        </w:rPr>
+        <w:t xml:space="preserve"> their products at a rapid pace, taking advantage of a newer technology at a faster pace than </w:t>
+      </w:r>
+      <w:proofErr w:type="spellStart"/>
+      <w:r>
+        <w:rPr>
+          <w:rFonts w:eastAsia="SimSun"/>
+          <w:b/>
+          <w:bCs/>
+          <w:sz w:val="26"/>
+          <w:szCs w:val="26"/>
+        </w:rPr>
+        <w:t>incumbants</w:t>
+      </w:r>
+      <w:proofErr w:type="spellEnd"/>
+      <w:r>
+        <w:rPr>
+          <w:rFonts w:eastAsia="SimSun"/>
+          <w:b/>
+          <w:bCs/>
+          <w:sz w:val="26"/>
+          <w:szCs w:val="26"/>
+        </w:rPr>
+        <w:t xml:space="preserve">, expanding their niche market and eventually attracting a larger customer base from the </w:t>
+      </w:r>
+      <w:proofErr w:type="spellStart"/>
+      <w:r>
+        <w:rPr>
+          <w:rFonts w:eastAsia="SimSun"/>
+          <w:b/>
+          <w:bCs/>
+          <w:sz w:val="26"/>
+          <w:szCs w:val="26"/>
+        </w:rPr>
+        <w:t>incumbant's</w:t>
+      </w:r>
+      <w:proofErr w:type="spellEnd"/>
+      <w:r>
+        <w:rPr>
+          <w:rFonts w:eastAsia="SimSun"/>
+          <w:b/>
+          <w:bCs/>
+          <w:sz w:val="26"/>
+          <w:szCs w:val="26"/>
+        </w:rPr>
+        <w:t xml:space="preserve"> market.</w:t>
+      </w:r>
+    </w:p>
+    <w:p>
+      <w:pPr>
+        <w:widowControl w:val="0"/>
+        <w:autoSpaceDE w:val="0"/>
+        <w:autoSpaceDN w:val="0"/>
+        <w:adjustRightInd w:val="0"/>
+        <w:ind w:left="-1080"/>
+        <w:rPr>
+          <w:rFonts w:eastAsia="SimSun"/>
+          <w:b/>
+          <w:bCs/>
+          <w:sz w:val="26"/>
+          <w:szCs w:val="26"/>
+        </w:rPr>
+      </w:pPr>
+    </w:p>
+    <w:p>
+      <w:pPr>
+        <w:widowControl w:val="0"/>
+        <w:autoSpaceDE w:val="0"/>
+        <w:autoSpaceDN w:val="0"/>
+        <w:adjustRightInd w:val="0"/>
+        <w:ind w:left="-1080"/>
+        <w:rPr>
+          <w:rFonts w:eastAsia="SimSun"/>
+          <w:b/>
+          <w:bCs/>
+          <w:sz w:val="26"/>
+          <w:szCs w:val="26"/>
+        </w:rPr>
+      </w:pPr>
+      <w:r>
+        <w:rPr>
+          <w:rFonts w:eastAsia="SimSun"/>
+          <w:b/>
+          <w:bCs/>
+          <w:sz w:val="26"/>
+          <w:szCs w:val="26"/>
+        </w:rPr>
+        <w:t xml:space="preserve">In the </w:t>
+      </w:r>
+      <w:proofErr w:type="spellStart"/>
+      <w:r>
+        <w:rPr>
+          <w:rFonts w:eastAsia="SimSun"/>
+          <w:b/>
+          <w:bCs/>
+          <w:sz w:val="26"/>
+          <w:szCs w:val="26"/>
+        </w:rPr>
+        <w:t>thrid</w:t>
+      </w:r>
+      <w:proofErr w:type="spellEnd"/>
+      <w:r>
+        <w:rPr>
+          <w:rFonts w:eastAsia="SimSun"/>
+          <w:b/>
+          <w:bCs/>
+          <w:sz w:val="26"/>
+          <w:szCs w:val="26"/>
+        </w:rPr>
+        <w:t xml:space="preserve"> stage, the new product or business model become good enough, and even </w:t>
+      </w:r>
+      <w:proofErr w:type="spellStart"/>
+      <w:r>
+        <w:rPr>
+          <w:rFonts w:eastAsia="SimSun"/>
+          <w:b/>
+          <w:bCs/>
+          <w:sz w:val="26"/>
+          <w:szCs w:val="26"/>
+        </w:rPr>
+        <w:t>supirior</w:t>
+      </w:r>
+      <w:proofErr w:type="spellEnd"/>
+      <w:r>
+        <w:rPr>
+          <w:rFonts w:eastAsia="SimSun"/>
+          <w:b/>
+          <w:bCs/>
+          <w:sz w:val="26"/>
+          <w:szCs w:val="26"/>
+        </w:rPr>
+        <w:t xml:space="preserve"> to products offered by incumbents.</w:t>
+      </w:r>
+    </w:p>
+    <w:p>
+      <w:pPr>
+        <w:widowControl w:val="0"/>
+        <w:autoSpaceDE w:val="0"/>
+        <w:autoSpaceDN w:val="0"/>
+        <w:adjustRightInd w:val="0"/>
+        <w:ind w:left="-1080"/>
+        <w:rPr>
+          <w:rFonts w:eastAsia="SimSun"/>
+          <w:b/>
+          <w:bCs/>
+          <w:sz w:val="26"/>
+          <w:szCs w:val="26"/>
+        </w:rPr>
+      </w:pPr>
+    </w:p>
+    <w:p>
+      <w:pPr>
+        <w:widowControl w:val="0"/>
+        <w:autoSpaceDE w:val="0"/>
+        <w:autoSpaceDN w:val="0"/>
+        <w:adjustRightInd w:val="0"/>
+        <w:ind w:left="-1080"/>
+        <w:rPr>
+          <w:rFonts w:eastAsia="SimSun"/>
+          <w:b/>
+          <w:bCs/>
+          <w:sz w:val="26"/>
+          <w:szCs w:val="26"/>
+        </w:rPr>
+      </w:pPr>
+      <w:r>
+        <w:rPr>
+          <w:rFonts w:eastAsia="SimSun"/>
+          <w:b/>
+          <w:bCs/>
+          <w:sz w:val="26"/>
+          <w:szCs w:val="26"/>
+        </w:rPr>
+        <w:t xml:space="preserve">In the fourth stage, </w:t>
+      </w:r>
+      <w:proofErr w:type="spellStart"/>
+      <w:r>
+        <w:rPr>
+          <w:rFonts w:eastAsia="SimSun"/>
+          <w:b/>
+          <w:bCs/>
+          <w:sz w:val="26"/>
+          <w:szCs w:val="26"/>
+        </w:rPr>
+        <w:t>incumbants</w:t>
+      </w:r>
+      <w:proofErr w:type="spellEnd"/>
+      <w:r>
+        <w:rPr>
+          <w:rFonts w:eastAsia="SimSun"/>
+          <w:b/>
+          <w:bCs/>
+          <w:sz w:val="26"/>
+          <w:szCs w:val="26"/>
+        </w:rPr>
+        <w:t xml:space="preserve"> lose market share and either go out of business or are </w:t>
+      </w:r>
+      <w:proofErr w:type="spellStart"/>
+      <w:r>
+        <w:rPr>
+          <w:rFonts w:eastAsia="SimSun"/>
+          <w:b/>
+          <w:bCs/>
+          <w:sz w:val="26"/>
+          <w:szCs w:val="26"/>
+        </w:rPr>
+        <w:t>consilidated</w:t>
+      </w:r>
+      <w:proofErr w:type="spellEnd"/>
+      <w:r>
+        <w:rPr>
+          <w:rFonts w:eastAsia="SimSun"/>
+          <w:b/>
+          <w:bCs/>
+          <w:sz w:val="26"/>
+          <w:szCs w:val="26"/>
+        </w:rPr>
+        <w:t xml:space="preserve"> into other successful firms that serve a much more limited customer base.</w:t>
+      </w:r>
+      <w:r>
+        <w:rPr>
+          <w:rFonts w:eastAsia="SimSun"/>
+          <w:b/>
+          <w:bCs/>
+          <w:sz w:val="26"/>
+          <w:szCs w:val="26"/>
+        </w:rPr>
+        <w:t xml:space="preserve"> </w:t>
+      </w:r>
+      <w:bookmarkStart w:id="0" w:name="_GoBack"/>
+      <w:bookmarkEnd w:id="0"/>
     </w:p>
     <w:p>
       <w:pPr>
@@ -16174,7 +16956,6 @@
           <w:sz w:val="26"/>
           <w:szCs w:val="26"/>
         </w:rPr>
-        <w:lastRenderedPageBreak/>
         <w:t>21)</w:t>
       </w:r>
       <w:r>
@@ -18684,7 +19465,6 @@
           <w:sz w:val="26"/>
           <w:szCs w:val="26"/>
         </w:rPr>
-        <w:lastRenderedPageBreak/>
         <w:t>25)</w:t>
       </w:r>
       <w:r>
@@ -20874,6 +21654,7 @@
           <w:sz w:val="26"/>
           <w:szCs w:val="26"/>
         </w:rPr>
+        <w:lastRenderedPageBreak/>
         <w:t>21)</w:t>
       </w:r>
       <w:r>
@@ -21186,7 +21967,6 @@
           <w:sz w:val="26"/>
           <w:szCs w:val="26"/>
         </w:rPr>
-        <w:lastRenderedPageBreak/>
         <w:t xml:space="preserve">29) </w:t>
       </w:r>
       <w:r>

</xml_diff>